<commit_message>
Update Income Predictor WriteUp-Justin.docx
</commit_message>
<xml_diff>
--- a/Write Up/Income Predictor WriteUp-Justin.docx
+++ b/Write Up/Income Predictor WriteUp-Justin.docx
@@ -58,7 +58,6 @@
       <w:r>
         <w:t xml:space="preserve"> all NA’s were represented by “? “ those were replaced with, “Unknown,” to more accurately describe what they represent. The only variables with that sort of missing data were </w:t>
       </w:r>
-      <w:proofErr w:type="spellStart"/>
       <w:r>
         <w:rPr>
           <w:i/>
@@ -66,7 +65,6 @@
         </w:rPr>
         <w:t>workclass</w:t>
       </w:r>
-      <w:proofErr w:type="spellEnd"/>
       <w:r>
         <w:t xml:space="preserve"> = 1836, </w:t>
       </w:r>
@@ -80,7 +78,6 @@
       <w:r>
         <w:t xml:space="preserve"> = 1843, </w:t>
       </w:r>
-      <w:proofErr w:type="spellStart"/>
       <w:r>
         <w:rPr>
           <w:i/>
@@ -88,22 +85,12 @@
         </w:rPr>
         <w:t>native.country</w:t>
       </w:r>
-      <w:proofErr w:type="spellEnd"/>
-      <w:r>
-        <w:t xml:space="preserve"> = 583. It should also be noted that all missing values for </w:t>
-      </w:r>
-      <w:proofErr w:type="spellStart"/>
-      <w:r>
-        <w:t>workclass</w:t>
-      </w:r>
-      <w:proofErr w:type="spellEnd"/>
-      <w:r>
-        <w:t xml:space="preserve"> were also missing for occupation</w:t>
+      <w:r>
+        <w:t xml:space="preserve"> = 583. It should also be noted that all missing values for workclass were also missing for occupation</w:t>
       </w:r>
       <w:r>
         <w:t xml:space="preserve">, with the </w:t>
       </w:r>
-      <w:proofErr w:type="spellStart"/>
       <w:r>
         <w:rPr>
           <w:i/>
@@ -111,7 +98,6 @@
         </w:rPr>
         <w:t>workclass</w:t>
       </w:r>
-      <w:proofErr w:type="spellEnd"/>
       <w:r>
         <w:t xml:space="preserve"> = “Never-worked” that also reported as an “Unknown” in the </w:t>
       </w:r>
@@ -221,17 +207,8 @@
                 <w:rFonts w:ascii="Calibri" w:eastAsia="Times New Roman" w:hAnsi="Calibri" w:cs="Calibri"/>
                 <w:color w:val="000000"/>
               </w:rPr>
-              <w:t xml:space="preserve">            </w:t>
-            </w:r>
-            <w:proofErr w:type="spellStart"/>
-            <w:r>
-              <w:rPr>
-                <w:rFonts w:ascii="Calibri" w:eastAsia="Times New Roman" w:hAnsi="Calibri" w:cs="Calibri"/>
-                <w:color w:val="000000"/>
-              </w:rPr>
-              <w:t>workclass</w:t>
-            </w:r>
-            <w:proofErr w:type="spellEnd"/>
+              <w:t xml:space="preserve">            workclass</w:t>
+            </w:r>
           </w:p>
         </w:tc>
         <w:tc>
@@ -255,17 +232,8 @@
                 <w:rFonts w:ascii="Calibri" w:eastAsia="Times New Roman" w:hAnsi="Calibri" w:cs="Calibri"/>
                 <w:color w:val="000000"/>
               </w:rPr>
-              <w:t xml:space="preserve">    </w:t>
-            </w:r>
-            <w:proofErr w:type="spellStart"/>
-            <w:r>
-              <w:rPr>
-                <w:rFonts w:ascii="Calibri" w:eastAsia="Times New Roman" w:hAnsi="Calibri" w:cs="Calibri"/>
-                <w:color w:val="000000"/>
-              </w:rPr>
-              <w:t>fnlwgt</w:t>
-            </w:r>
-            <w:proofErr w:type="spellEnd"/>
+              <w:t xml:space="preserve">    fnlwgt</w:t>
+            </w:r>
           </w:p>
         </w:tc>
         <w:tc>
@@ -499,23 +467,7 @@
                 <w:rFonts w:ascii="Calibri" w:eastAsia="Times New Roman" w:hAnsi="Calibri" w:cs="Calibri"/>
                 <w:color w:val="000000"/>
               </w:rPr>
-              <w:t xml:space="preserve"> Self-emp-not-</w:t>
-            </w:r>
-            <w:proofErr w:type="spellStart"/>
-            <w:r>
-              <w:rPr>
-                <w:rFonts w:ascii="Calibri" w:eastAsia="Times New Roman" w:hAnsi="Calibri" w:cs="Calibri"/>
-                <w:color w:val="000000"/>
-              </w:rPr>
-              <w:t>inc</w:t>
-            </w:r>
-            <w:proofErr w:type="spellEnd"/>
-            <w:r>
-              <w:rPr>
-                <w:rFonts w:ascii="Calibri" w:eastAsia="Times New Roman" w:hAnsi="Calibri" w:cs="Calibri"/>
-                <w:color w:val="000000"/>
-              </w:rPr>
-              <w:t xml:space="preserve">: 3862  </w:t>
+              <w:t xml:space="preserve"> Self-emp-not-inc: 3862  </w:t>
             </w:r>
           </w:p>
         </w:tc>
@@ -947,23 +899,7 @@
                 <w:rFonts w:ascii="Calibri" w:eastAsia="Times New Roman" w:hAnsi="Calibri" w:cs="Calibri"/>
                 <w:color w:val="000000"/>
               </w:rPr>
-              <w:t xml:space="preserve"> Assoc-</w:t>
-            </w:r>
-            <w:proofErr w:type="spellStart"/>
-            <w:r>
-              <w:rPr>
-                <w:rFonts w:ascii="Calibri" w:eastAsia="Times New Roman" w:hAnsi="Calibri" w:cs="Calibri"/>
-                <w:color w:val="000000"/>
-              </w:rPr>
-              <w:t>voc</w:t>
-            </w:r>
-            <w:proofErr w:type="spellEnd"/>
-            <w:r>
-              <w:rPr>
-                <w:rFonts w:ascii="Calibri" w:eastAsia="Times New Roman" w:hAnsi="Calibri" w:cs="Calibri"/>
-                <w:color w:val="000000"/>
-              </w:rPr>
-              <w:t xml:space="preserve">   : 2061  </w:t>
+              <w:t xml:space="preserve"> Assoc-voc   : 2061  </w:t>
             </w:r>
           </w:p>
         </w:tc>
@@ -1035,23 +971,7 @@
                 <w:rFonts w:ascii="Calibri" w:eastAsia="Times New Roman" w:hAnsi="Calibri" w:cs="Calibri"/>
                 <w:color w:val="000000"/>
               </w:rPr>
-              <w:t xml:space="preserve"> Self-emp-</w:t>
-            </w:r>
-            <w:proofErr w:type="spellStart"/>
-            <w:r>
-              <w:rPr>
-                <w:rFonts w:ascii="Calibri" w:eastAsia="Times New Roman" w:hAnsi="Calibri" w:cs="Calibri"/>
-                <w:color w:val="000000"/>
-              </w:rPr>
-              <w:t>inc</w:t>
-            </w:r>
-            <w:proofErr w:type="spellEnd"/>
-            <w:r>
-              <w:rPr>
-                <w:rFonts w:ascii="Calibri" w:eastAsia="Times New Roman" w:hAnsi="Calibri" w:cs="Calibri"/>
-                <w:color w:val="000000"/>
-              </w:rPr>
-              <w:t xml:space="preserve">    : 1695  </w:t>
+              <w:t xml:space="preserve"> Self-emp-inc    : 1695  </w:t>
             </w:r>
           </w:p>
         </w:tc>
@@ -1253,7 +1173,6 @@
                 <w:color w:val="000000"/>
               </w:rPr>
             </w:pPr>
-            <w:proofErr w:type="spellStart"/>
             <w:r>
               <w:rPr>
                 <w:rFonts w:ascii="Calibri" w:eastAsia="Times New Roman" w:hAnsi="Calibri" w:cs="Calibri"/>
@@ -1261,7 +1180,6 @@
               </w:rPr>
               <w:t>education.num</w:t>
             </w:r>
-            <w:proofErr w:type="spellEnd"/>
           </w:p>
         </w:tc>
         <w:tc>
@@ -1285,17 +1203,8 @@
                 <w:rFonts w:ascii="Calibri" w:eastAsia="Times New Roman" w:hAnsi="Calibri" w:cs="Calibri"/>
                 <w:color w:val="000000"/>
               </w:rPr>
-              <w:t xml:space="preserve">               </w:t>
-            </w:r>
-            <w:proofErr w:type="spellStart"/>
-            <w:r>
-              <w:rPr>
-                <w:rFonts w:ascii="Calibri" w:eastAsia="Times New Roman" w:hAnsi="Calibri" w:cs="Calibri"/>
-                <w:color w:val="000000"/>
-              </w:rPr>
-              <w:t>marital.status</w:t>
-            </w:r>
-            <w:proofErr w:type="spellEnd"/>
+              <w:t xml:space="preserve">               marital.status</w:t>
+            </w:r>
           </w:p>
         </w:tc>
         <w:tc>
@@ -2172,17 +2081,8 @@
                 <w:rFonts w:ascii="Calibri" w:eastAsia="Times New Roman" w:hAnsi="Calibri" w:cs="Calibri"/>
                 <w:color w:val="000000"/>
               </w:rPr>
-              <w:t xml:space="preserve"> </w:t>
-            </w:r>
-            <w:proofErr w:type="spellStart"/>
-            <w:r>
-              <w:rPr>
-                <w:rFonts w:ascii="Calibri" w:eastAsia="Times New Roman" w:hAnsi="Calibri" w:cs="Calibri"/>
-                <w:color w:val="000000"/>
-              </w:rPr>
-              <w:t>capital.gain</w:t>
-            </w:r>
-            <w:proofErr w:type="spellEnd"/>
+              <w:t xml:space="preserve"> capital.gain</w:t>
+            </w:r>
           </w:p>
         </w:tc>
         <w:tc>
@@ -2206,17 +2106,8 @@
                 <w:rFonts w:ascii="Calibri" w:eastAsia="Times New Roman" w:hAnsi="Calibri" w:cs="Calibri"/>
                 <w:color w:val="000000"/>
               </w:rPr>
-              <w:t xml:space="preserve"> </w:t>
-            </w:r>
-            <w:proofErr w:type="spellStart"/>
-            <w:r>
-              <w:rPr>
-                <w:rFonts w:ascii="Calibri" w:eastAsia="Times New Roman" w:hAnsi="Calibri" w:cs="Calibri"/>
-                <w:color w:val="000000"/>
-              </w:rPr>
-              <w:t>capital.loss</w:t>
-            </w:r>
-            <w:proofErr w:type="spellEnd"/>
+              <w:t xml:space="preserve"> capital.loss</w:t>
+            </w:r>
           </w:p>
         </w:tc>
         <w:tc>
@@ -2235,7 +2126,6 @@
                 <w:color w:val="000000"/>
               </w:rPr>
             </w:pPr>
-            <w:proofErr w:type="spellStart"/>
             <w:r>
               <w:rPr>
                 <w:rFonts w:ascii="Calibri" w:eastAsia="Times New Roman" w:hAnsi="Calibri" w:cs="Calibri"/>
@@ -2243,7 +2133,6 @@
               </w:rPr>
               <w:t>hours.per.week</w:t>
             </w:r>
-            <w:proofErr w:type="spellEnd"/>
           </w:p>
         </w:tc>
         <w:tc>
@@ -2267,17 +2156,8 @@
                 <w:rFonts w:ascii="Calibri" w:eastAsia="Times New Roman" w:hAnsi="Calibri" w:cs="Calibri"/>
                 <w:color w:val="000000"/>
               </w:rPr>
-              <w:t xml:space="preserve">       </w:t>
-            </w:r>
-            <w:proofErr w:type="spellStart"/>
-            <w:r>
-              <w:rPr>
-                <w:rFonts w:ascii="Calibri" w:eastAsia="Times New Roman" w:hAnsi="Calibri" w:cs="Calibri"/>
-                <w:color w:val="000000"/>
-              </w:rPr>
-              <w:t>native.country</w:t>
-            </w:r>
-            <w:proofErr w:type="spellEnd"/>
+              <w:t xml:space="preserve">       native.country</w:t>
+            </w:r>
           </w:p>
         </w:tc>
       </w:tr>
@@ -3401,29 +3281,11 @@
       <w:r>
         <w:t xml:space="preserve">Individual variables that showed some possible need for recombination were </w:t>
       </w:r>
-      <w:proofErr w:type="spellStart"/>
-      <w:r>
-        <w:t>capital.gain</w:t>
-      </w:r>
-      <w:proofErr w:type="spellEnd"/>
-      <w:r>
-        <w:t xml:space="preserve">, </w:t>
-      </w:r>
-      <w:proofErr w:type="spellStart"/>
-      <w:r>
-        <w:t>capital.loss</w:t>
-      </w:r>
-      <w:proofErr w:type="spellEnd"/>
-      <w:r>
-        <w:t xml:space="preserve">, </w:t>
-      </w:r>
-      <w:proofErr w:type="spellStart"/>
-      <w:r>
-        <w:t>workclass</w:t>
-      </w:r>
-      <w:proofErr w:type="spellEnd"/>
-      <w:r>
-        <w:t>, occupation</w:t>
+      <w:r>
+        <w:t xml:space="preserve">capital.gain, capital.loss, </w:t>
+      </w:r>
+      <w:r>
+        <w:t>workclass, occupation</w:t>
       </w:r>
       <w:r>
         <w:t xml:space="preserve"> and</w:t>
@@ -3431,52 +3293,21 @@
       <w:r>
         <w:t xml:space="preserve"> </w:t>
       </w:r>
-      <w:proofErr w:type="spellStart"/>
       <w:r>
         <w:t>marital.status</w:t>
       </w:r>
-      <w:proofErr w:type="spellEnd"/>
       <w:r>
         <w:t>.</w:t>
       </w:r>
     </w:p>
     <w:p>
-      <w:proofErr w:type="spellStart"/>
-      <w:r>
-        <w:t>Capital.gain</w:t>
-      </w:r>
-      <w:proofErr w:type="spellEnd"/>
-      <w:r>
-        <w:t xml:space="preserve">/ </w:t>
-      </w:r>
-      <w:proofErr w:type="spellStart"/>
-      <w:r>
-        <w:t>capital.loss</w:t>
-      </w:r>
-      <w:proofErr w:type="spellEnd"/>
-      <w:r>
-        <w:t xml:space="preserve"> variables</w:t>
+      <w:r>
+        <w:t>Capital.gain/ capital.loss variables</w:t>
       </w:r>
     </w:p>
     <w:p>
       <w:r>
-        <w:t xml:space="preserve">There were also a lot of zeros in the </w:t>
-      </w:r>
-      <w:proofErr w:type="spellStart"/>
-      <w:r>
-        <w:t>capital.gain</w:t>
-      </w:r>
-      <w:proofErr w:type="spellEnd"/>
-      <w:r>
-        <w:t xml:space="preserve"> and </w:t>
-      </w:r>
-      <w:proofErr w:type="spellStart"/>
-      <w:r>
-        <w:t>capital.loss</w:t>
-      </w:r>
-      <w:proofErr w:type="spellEnd"/>
-      <w:r>
-        <w:t xml:space="preserve"> columns, so we made the decision to change those to “yes” or “no” binary factor columns because it makes more sense when predicting if someone makes more than $50k annually and removed the original numeric variables. </w:t>
+        <w:t xml:space="preserve">There were also a lot of zeros in the capital.gain and capital.loss columns, so we made the decision to change those to “yes” or “no” binary factor columns because it makes more sense when predicting if someone makes more than $50k annually and removed the original numeric variables. </w:t>
       </w:r>
     </w:p>
     <w:p/>
@@ -3486,30 +3317,9 @@
       </w:r>
     </w:p>
     <w:p>
-      <w:proofErr w:type="spellStart"/>
       <w:r>
         <w:lastRenderedPageBreak/>
-        <w:t>Workclass</w:t>
-      </w:r>
-      <w:proofErr w:type="spellEnd"/>
-      <w:r>
-        <w:t xml:space="preserve">: Further exploring </w:t>
-      </w:r>
-      <w:proofErr w:type="spellStart"/>
-      <w:r>
-        <w:t>workclass</w:t>
-      </w:r>
-      <w:proofErr w:type="spellEnd"/>
-      <w:r>
-        <w:t xml:space="preserve">, there are so few </w:t>
-      </w:r>
-      <w:proofErr w:type="spellStart"/>
-      <w:r>
-        <w:t>govermental</w:t>
-      </w:r>
-      <w:proofErr w:type="spellEnd"/>
-      <w:r>
-        <w:t xml:space="preserve"> jobs, it looks like it makes sense to merge those together as well as unpaid with unknown. Just to confirm a logical regression analysis obtaining p-values from z-values was used and it indeed made sense to combine these factor levels to end up with just 5 factor levels from the original 9. Proportions between and among levels is below showing more reasonable </w:t>
+        <w:t xml:space="preserve">Workclass: Further exploring workclass, there are so few govermental jobs, it looks like it makes sense to merge those together as well as unpaid with unknown. Just to confirm a logical regression analysis obtaining p-values from z-values was used and it indeed made sense to combine these factor levels to end up with just 5 factor levels from the original 9. Proportions between and among levels is below showing more reasonable </w:t>
       </w:r>
       <w:r>
         <w:t>weight per level.</w:t>
@@ -3950,17 +3760,8 @@
                 <w:rFonts w:ascii="Calibri" w:eastAsia="Times New Roman" w:hAnsi="Calibri" w:cs="Calibri"/>
                 <w:color w:val="000000"/>
               </w:rPr>
-              <w:t xml:space="preserve">  Self-emp-</w:t>
-            </w:r>
-            <w:proofErr w:type="spellStart"/>
-            <w:r>
-              <w:rPr>
-                <w:rFonts w:ascii="Calibri" w:eastAsia="Times New Roman" w:hAnsi="Calibri" w:cs="Calibri"/>
-                <w:color w:val="000000"/>
-              </w:rPr>
-              <w:t>inc</w:t>
-            </w:r>
-            <w:proofErr w:type="spellEnd"/>
+              <w:t xml:space="preserve">  Self-emp-inc</w:t>
+            </w:r>
           </w:p>
         </w:tc>
         <w:tc>
@@ -4091,17 +3892,8 @@
                 <w:rFonts w:ascii="Calibri" w:eastAsia="Times New Roman" w:hAnsi="Calibri" w:cs="Calibri"/>
                 <w:color w:val="000000"/>
               </w:rPr>
-              <w:t xml:space="preserve">  Self-emp-not-</w:t>
-            </w:r>
-            <w:proofErr w:type="spellStart"/>
-            <w:r>
-              <w:rPr>
-                <w:rFonts w:ascii="Calibri" w:eastAsia="Times New Roman" w:hAnsi="Calibri" w:cs="Calibri"/>
-                <w:color w:val="000000"/>
-              </w:rPr>
-              <w:t>inc</w:t>
-            </w:r>
-            <w:proofErr w:type="spellEnd"/>
+              <w:t xml:space="preserve">  Self-emp-not-inc</w:t>
+            </w:r>
           </w:p>
         </w:tc>
         <w:tc>
@@ -4349,23 +4141,7 @@
         <w:t xml:space="preserve"> or 0.03% of the total</w:t>
       </w:r>
       <w:r>
-        <w:t xml:space="preserve">, essentially giving it very little predictive power, but after a logistic regression test we see the </w:t>
-      </w:r>
-      <w:proofErr w:type="spellStart"/>
-      <w:r>
-        <w:t>pvalue</w:t>
-      </w:r>
-      <w:proofErr w:type="spellEnd"/>
-      <w:r>
-        <w:t xml:space="preserve"> = 0.03 from </w:t>
-      </w:r>
-      <w:proofErr w:type="spellStart"/>
-      <w:r>
-        <w:t>zvalue</w:t>
-      </w:r>
-      <w:proofErr w:type="spellEnd"/>
-      <w:r>
-        <w:t>, we notice the confidence interval (</w:t>
+        <w:t>, essentially giving it very little predictive power, but after a logistic regression test we see the pvalue = 0.03 from zvalue, we notice the confidence interval (</w:t>
       </w:r>
       <w:r>
         <w:t>-0.02031461</w:t>
@@ -4380,23 +4156,7 @@
         <w:t>) crosses zero, so merging it with a similar occupation makes sense</w:t>
       </w:r>
       <w:r>
-        <w:t>. Also notable is that Machine-op-</w:t>
-      </w:r>
-      <w:proofErr w:type="spellStart"/>
-      <w:r>
-        <w:t>inspct</w:t>
-      </w:r>
-      <w:proofErr w:type="spellEnd"/>
-      <w:r>
-        <w:t xml:space="preserve"> has </w:t>
-      </w:r>
-      <w:proofErr w:type="spellStart"/>
-      <w:r>
-        <w:t>pvalue</w:t>
-      </w:r>
-      <w:proofErr w:type="spellEnd"/>
-      <w:r>
-        <w:t>=0.07 with CI(</w:t>
+        <w:t>. Also notable is that Machine-op-inspct has pvalue=0.07 with CI(</w:t>
       </w:r>
       <w:r>
         <w:t>-0.25527485</w:t>
@@ -4411,15 +4171,7 @@
         <w:t>)</w:t>
       </w:r>
       <w:r>
-        <w:t xml:space="preserve">, we merged that with Other-Service. A follow up </w:t>
-      </w:r>
-      <w:proofErr w:type="spellStart"/>
-      <w:r>
-        <w:t>glm</w:t>
-      </w:r>
-      <w:proofErr w:type="spellEnd"/>
-      <w:r>
-        <w:t xml:space="preserve"> showed the recombined variables are all statistically significant without any confidence intervals crossing zero.</w:t>
+        <w:t>, we merged that with Other-Service. A follow up glm showed the recombined variables are all statistically significant without any confidence intervals crossing zero.</w:t>
       </w:r>
     </w:p>
     <w:tbl>
@@ -4734,31 +4486,13 @@
                 <w:color w:val="000000"/>
               </w:rPr>
             </w:pPr>
-            <w:proofErr w:type="spellStart"/>
-            <w:r>
-              <w:rPr>
-                <w:rFonts w:ascii="Calibri" w:eastAsia="Times New Roman" w:hAnsi="Calibri" w:cs="Calibri"/>
-                <w:color w:val="000000"/>
-              </w:rPr>
-              <w:t>ArmForc</w:t>
-            </w:r>
-            <w:proofErr w:type="spellEnd"/>
-            <w:r>
-              <w:rPr>
-                <w:rFonts w:ascii="Calibri" w:eastAsia="Times New Roman" w:hAnsi="Calibri" w:cs="Calibri"/>
-                <w:color w:val="000000"/>
-              </w:rPr>
-              <w:t>/</w:t>
-            </w:r>
-            <w:proofErr w:type="spellStart"/>
-            <w:r>
-              <w:rPr>
-                <w:rFonts w:ascii="Calibri" w:eastAsia="Times New Roman" w:hAnsi="Calibri" w:cs="Calibri"/>
-                <w:color w:val="000000"/>
-              </w:rPr>
-              <w:t>ProtSvc</w:t>
-            </w:r>
-            <w:proofErr w:type="spellEnd"/>
+            <w:r>
+              <w:rPr>
+                <w:rFonts w:ascii="Calibri" w:eastAsia="Times New Roman" w:hAnsi="Calibri" w:cs="Calibri"/>
+                <w:color w:val="000000"/>
+              </w:rPr>
+              <w:t>ArmForc/ProtSvc</w:t>
+            </w:r>
           </w:p>
         </w:tc>
         <w:tc>
@@ -5412,31 +5146,13 @@
                 <w:color w:val="000000"/>
               </w:rPr>
             </w:pPr>
-            <w:proofErr w:type="spellStart"/>
-            <w:r>
-              <w:rPr>
-                <w:rFonts w:ascii="Calibri" w:eastAsia="Times New Roman" w:hAnsi="Calibri" w:cs="Calibri"/>
-                <w:color w:val="000000"/>
-              </w:rPr>
-              <w:t>MachOpIns</w:t>
-            </w:r>
-            <w:proofErr w:type="spellEnd"/>
-            <w:r>
-              <w:rPr>
-                <w:rFonts w:ascii="Calibri" w:eastAsia="Times New Roman" w:hAnsi="Calibri" w:cs="Calibri"/>
-                <w:color w:val="000000"/>
-              </w:rPr>
-              <w:t>/</w:t>
-            </w:r>
-            <w:proofErr w:type="spellStart"/>
-            <w:r>
-              <w:rPr>
-                <w:rFonts w:ascii="Calibri" w:eastAsia="Times New Roman" w:hAnsi="Calibri" w:cs="Calibri"/>
-                <w:color w:val="000000"/>
-              </w:rPr>
-              <w:t>OthSvc</w:t>
-            </w:r>
-            <w:proofErr w:type="spellEnd"/>
+            <w:r>
+              <w:rPr>
+                <w:rFonts w:ascii="Calibri" w:eastAsia="Times New Roman" w:hAnsi="Calibri" w:cs="Calibri"/>
+                <w:color w:val="000000"/>
+              </w:rPr>
+              <w:t>MachOpIns/OthSvc</w:t>
+            </w:r>
           </w:p>
         </w:tc>
         <w:tc>
@@ -5562,21 +5278,12 @@
                 <w:color w:val="000000"/>
               </w:rPr>
             </w:pPr>
-            <w:proofErr w:type="spellStart"/>
-            <w:r>
-              <w:rPr>
-                <w:rFonts w:ascii="Calibri" w:eastAsia="Times New Roman" w:hAnsi="Calibri" w:cs="Calibri"/>
-                <w:color w:val="000000"/>
-              </w:rPr>
-              <w:t>Priv</w:t>
-            </w:r>
-            <w:proofErr w:type="spellEnd"/>
-            <w:r>
-              <w:rPr>
-                <w:rFonts w:ascii="Calibri" w:eastAsia="Times New Roman" w:hAnsi="Calibri" w:cs="Calibri"/>
-                <w:color w:val="000000"/>
-              </w:rPr>
-              <w:t>-house-serv</w:t>
+            <w:r>
+              <w:rPr>
+                <w:rFonts w:ascii="Calibri" w:eastAsia="Times New Roman" w:hAnsi="Calibri" w:cs="Calibri"/>
+                <w:color w:val="000000"/>
+              </w:rPr>
+              <w:t>Priv-house-serv</w:t>
             </w:r>
           </w:p>
         </w:tc>
@@ -6341,15 +6048,7 @@
     <w:p/>
     <w:p>
       <w:r>
-        <w:t xml:space="preserve">For </w:t>
-      </w:r>
-      <w:proofErr w:type="spellStart"/>
-      <w:r>
-        <w:t>marital.status</w:t>
-      </w:r>
-      <w:proofErr w:type="spellEnd"/>
-      <w:r>
-        <w:t xml:space="preserve">, we notice that there are very few </w:t>
+        <w:t xml:space="preserve">For marital.status, we notice that there are very few </w:t>
       </w:r>
       <w:r>
         <w:t>M</w:t>
@@ -6370,54 +6069,14 @@
         <w:t xml:space="preserve">-spouse (married civilian spouse). </w:t>
       </w:r>
       <w:r>
-        <w:t xml:space="preserve">We also see from a </w:t>
-      </w:r>
-      <w:proofErr w:type="spellStart"/>
-      <w:r>
-        <w:t>glm</w:t>
-      </w:r>
-      <w:proofErr w:type="spellEnd"/>
-      <w:r>
-        <w:t xml:space="preserve"> that Married-spouse-absent is not statistically significant when divorced is the reference, </w:t>
-      </w:r>
-      <w:r>
-        <w:t xml:space="preserve">after a couple trials with </w:t>
-      </w:r>
-      <w:proofErr w:type="spellStart"/>
-      <w:r>
-        <w:t>glm</w:t>
-      </w:r>
-      <w:proofErr w:type="spellEnd"/>
-      <w:r>
-        <w:t xml:space="preserve">, we settled on combining </w:t>
-      </w:r>
-      <w:proofErr w:type="spellStart"/>
-      <w:r>
-        <w:t>Marrried</w:t>
-      </w:r>
-      <w:proofErr w:type="spellEnd"/>
-      <w:r>
-        <w:t>-spouse-</w:t>
+        <w:t xml:space="preserve">We also see from a glm that Married-spouse-absent is not statistically significant when divorced is the reference, </w:t>
+      </w:r>
+      <w:r>
+        <w:t>after a couple trials with glm, we settled on combining Marrried-spouse-</w:t>
       </w:r>
       <w:r>
         <w:lastRenderedPageBreak/>
-        <w:t xml:space="preserve">absent with Separated and Married-AF-spouse with Married-civ-spouse, now all yield </w:t>
-      </w:r>
-      <w:proofErr w:type="spellStart"/>
-      <w:r>
-        <w:t>pvalues</w:t>
-      </w:r>
-      <w:proofErr w:type="spellEnd"/>
-      <w:r>
-        <w:t xml:space="preserve"> below 0.05 based on </w:t>
-      </w:r>
-      <w:proofErr w:type="spellStart"/>
-      <w:r>
-        <w:t>zvalues</w:t>
-      </w:r>
-      <w:proofErr w:type="spellEnd"/>
-      <w:r>
-        <w:t xml:space="preserve"> and no confidence intervals cross zero.</w:t>
+        <w:t>absent with Separated and Married-AF-spouse with Married-civ-spouse, now all yield pvalues below 0.05 based on zvalues and no confidence intervals cross zero.</w:t>
       </w:r>
     </w:p>
     <w:p/>
@@ -6469,11 +6128,9 @@
       <w:r>
         <w:t xml:space="preserve">, </w:t>
       </w:r>
-      <w:proofErr w:type="spellStart"/>
       <w:r>
         <w:t>fnlwgt</w:t>
       </w:r>
-      <w:proofErr w:type="spellEnd"/>
       <w:r>
         <w:t xml:space="preserve">, </w:t>
       </w:r>
@@ -6482,21 +6139,11 @@
           <w:i/>
           <w:iCs/>
         </w:rPr>
-        <w:t xml:space="preserve"> </w:t>
-      </w:r>
-      <w:proofErr w:type="spellStart"/>
-      <w:r>
-        <w:rPr>
-          <w:i/>
-          <w:iCs/>
-        </w:rPr>
-        <w:t>education.num</w:t>
-      </w:r>
-      <w:proofErr w:type="spellEnd"/>
+        <w:t xml:space="preserve"> education.num</w:t>
+      </w:r>
       <w:r>
         <w:t xml:space="preserve">, </w:t>
       </w:r>
-      <w:proofErr w:type="spellStart"/>
       <w:r>
         <w:rPr>
           <w:i/>
@@ -6504,17 +6151,8 @@
         </w:rPr>
         <w:t>hours.per.week</w:t>
       </w:r>
-      <w:proofErr w:type="spellEnd"/>
-      <w:r>
-        <w:t xml:space="preserve"> we ran a </w:t>
-      </w:r>
-      <w:proofErr w:type="spellStart"/>
-      <w:r>
-        <w:t>ggpairs</w:t>
-      </w:r>
-      <w:proofErr w:type="spellEnd"/>
-      <w:r>
-        <w:t xml:space="preserve"> matrix to look for separation by Income and any dependencies.</w:t>
+      <w:r>
+        <w:t xml:space="preserve"> we ran a ggpairs matrix to look for separation by Income and any dependencies.</w:t>
       </w:r>
     </w:p>
     <w:p>
@@ -6578,17 +6216,8 @@
           <w:i/>
           <w:iCs/>
         </w:rPr>
-        <w:t xml:space="preserve"> vs </w:t>
-      </w:r>
-      <w:proofErr w:type="spellStart"/>
-      <w:r>
-        <w:rPr>
-          <w:i/>
-          <w:iCs/>
-        </w:rPr>
-        <w:t>fnlwgt</w:t>
-      </w:r>
-      <w:proofErr w:type="spellEnd"/>
+        <w:t xml:space="preserve"> vs fnlwgt</w:t>
+      </w:r>
       <w:r>
         <w:t>,</w:t>
       </w:r>
@@ -6611,7 +6240,6 @@
       <w:r>
         <w:t xml:space="preserve"> </w:t>
       </w:r>
-      <w:proofErr w:type="spellStart"/>
       <w:r>
         <w:rPr>
           <w:i/>
@@ -6619,7 +6247,6 @@
         </w:rPr>
         <w:t>education.num</w:t>
       </w:r>
-      <w:proofErr w:type="spellEnd"/>
       <w:r>
         <w:t xml:space="preserve">, </w:t>
       </w:r>
@@ -6628,15 +6255,7 @@
           <w:i/>
           <w:iCs/>
         </w:rPr>
-        <w:t xml:space="preserve">age vs </w:t>
-      </w:r>
-      <w:proofErr w:type="spellStart"/>
-      <w:r>
-        <w:rPr>
-          <w:i/>
-          <w:iCs/>
-        </w:rPr>
-        <w:t>h</w:t>
+        <w:t>age vs h</w:t>
       </w:r>
       <w:r>
         <w:rPr>
@@ -6645,27 +6264,29 @@
         </w:rPr>
         <w:t>ours.perweek</w:t>
       </w:r>
-      <w:proofErr w:type="spellEnd"/>
       <w:r>
         <w:t xml:space="preserve"> as well as decent separation between </w:t>
       </w:r>
-      <w:proofErr w:type="spellStart"/>
       <w:r>
         <w:rPr>
           <w:i/>
           <w:iCs/>
         </w:rPr>
-        <w:t>fnlwgt</w:t>
-      </w:r>
-      <w:proofErr w:type="spellEnd"/>
+        <w:t>fnlwgt vs education.num</w:t>
+      </w:r>
+      <w:r>
+        <w:t xml:space="preserve"> and </w:t>
+      </w:r>
       <w:r>
         <w:rPr>
           <w:i/>
           <w:iCs/>
         </w:rPr>
-        <w:t xml:space="preserve"> vs </w:t>
-      </w:r>
-      <w:proofErr w:type="spellStart"/>
+        <w:t>education.num vs hourse.per.week</w:t>
+      </w:r>
+      <w:r>
+        <w:t xml:space="preserve">.  Since </w:t>
+      </w:r>
       <w:r>
         <w:rPr>
           <w:i/>
@@ -6673,47 +6294,6 @@
         </w:rPr>
         <w:t>education.num</w:t>
       </w:r>
-      <w:proofErr w:type="spellEnd"/>
-      <w:r>
-        <w:t xml:space="preserve"> and </w:t>
-      </w:r>
-      <w:proofErr w:type="spellStart"/>
-      <w:r>
-        <w:rPr>
-          <w:i/>
-          <w:iCs/>
-        </w:rPr>
-        <w:t>education.num</w:t>
-      </w:r>
-      <w:proofErr w:type="spellEnd"/>
-      <w:r>
-        <w:rPr>
-          <w:i/>
-          <w:iCs/>
-        </w:rPr>
-        <w:t xml:space="preserve"> vs </w:t>
-      </w:r>
-      <w:proofErr w:type="spellStart"/>
-      <w:r>
-        <w:rPr>
-          <w:i/>
-          <w:iCs/>
-        </w:rPr>
-        <w:t>hourse.per.week</w:t>
-      </w:r>
-      <w:proofErr w:type="spellEnd"/>
-      <w:r>
-        <w:t xml:space="preserve">.  Since </w:t>
-      </w:r>
-      <w:proofErr w:type="spellStart"/>
-      <w:r>
-        <w:rPr>
-          <w:i/>
-          <w:iCs/>
-        </w:rPr>
-        <w:t>education.num</w:t>
-      </w:r>
-      <w:proofErr w:type="spellEnd"/>
       <w:r>
         <w:t xml:space="preserve"> is really just a numerical representation of </w:t>
       </w:r>
@@ -6738,13 +6318,8 @@
         <w:lastRenderedPageBreak/>
         <w:t xml:space="preserve">We further confirmed this using a correlation matrix from both the stats and </w:t>
       </w:r>
-      <w:proofErr w:type="spellStart"/>
-      <w:r>
-        <w:t>corpcor</w:t>
-      </w:r>
-      <w:proofErr w:type="spellEnd"/>
-      <w:r>
-        <w:t xml:space="preserve"> packages.</w:t>
+      <w:r>
+        <w:t>corpcor packages.</w:t>
       </w:r>
     </w:p>
     <w:p>
@@ -6902,15 +6477,7 @@
     </w:p>
     <w:p>
       <w:r>
-        <w:t xml:space="preserve">Based on the GVIF^(1/2*Df) all being relatively small, even when compared to 5 or 10, we should be ok to model with all these variables to start, but curiosity points to whether a continuous variable and a categorical variable might be telling us the same thing, such as the education and </w:t>
-      </w:r>
-      <w:proofErr w:type="spellStart"/>
-      <w:r>
-        <w:t>education.num</w:t>
-      </w:r>
-      <w:proofErr w:type="spellEnd"/>
-      <w:r>
-        <w:t xml:space="preserve"> variables.</w:t>
+        <w:t>Based on the GVIF^(1/2*Df) all being relatively small, even when compared to 5 or 10, we should be ok to model with all these variables to start, but curiosity points to whether a continuous variable and a categorical variable might be telling us the same thing, such as the education and education.num variables.</w:t>
       </w:r>
     </w:p>
     <w:p/>
@@ -7054,21 +6621,12 @@
                 <w:color w:val="000000"/>
               </w:rPr>
             </w:pPr>
-            <w:proofErr w:type="spellStart"/>
-            <w:r>
-              <w:rPr>
-                <w:rFonts w:ascii="Calibri" w:eastAsia="Times New Roman" w:hAnsi="Calibri" w:cs="Calibri"/>
-                <w:color w:val="000000"/>
-              </w:rPr>
-              <w:t>age.Min</w:t>
-            </w:r>
-            <w:proofErr w:type="spellEnd"/>
-            <w:r>
-              <w:rPr>
-                <w:rFonts w:ascii="Calibri" w:eastAsia="Times New Roman" w:hAnsi="Calibri" w:cs="Calibri"/>
-                <w:color w:val="000000"/>
-              </w:rPr>
-              <w:t>.</w:t>
+            <w:r>
+              <w:rPr>
+                <w:rFonts w:ascii="Calibri" w:eastAsia="Times New Roman" w:hAnsi="Calibri" w:cs="Calibri"/>
+                <w:color w:val="000000"/>
+              </w:rPr>
+              <w:t>age.Min.</w:t>
             </w:r>
           </w:p>
         </w:tc>
@@ -7259,7 +6817,6 @@
                 <w:color w:val="000000"/>
               </w:rPr>
             </w:pPr>
-            <w:proofErr w:type="spellStart"/>
             <w:r>
               <w:rPr>
                 <w:rFonts w:ascii="Calibri" w:eastAsia="Times New Roman" w:hAnsi="Calibri" w:cs="Calibri"/>
@@ -7267,7 +6824,6 @@
               </w:rPr>
               <w:t>age.Median</w:t>
             </w:r>
-            <w:proofErr w:type="spellEnd"/>
           </w:p>
         </w:tc>
         <w:tc>
@@ -7359,7 +6915,6 @@
                 <w:color w:val="000000"/>
               </w:rPr>
             </w:pPr>
-            <w:proofErr w:type="spellStart"/>
             <w:r>
               <w:rPr>
                 <w:rFonts w:ascii="Calibri" w:eastAsia="Times New Roman" w:hAnsi="Calibri" w:cs="Calibri"/>
@@ -7367,7 +6922,6 @@
               </w:rPr>
               <w:t>age.Mean</w:t>
             </w:r>
-            <w:proofErr w:type="spellEnd"/>
           </w:p>
         </w:tc>
         <w:tc>
@@ -7557,21 +7111,12 @@
                 <w:color w:val="000000"/>
               </w:rPr>
             </w:pPr>
-            <w:proofErr w:type="spellStart"/>
-            <w:r>
-              <w:rPr>
-                <w:rFonts w:ascii="Calibri" w:eastAsia="Times New Roman" w:hAnsi="Calibri" w:cs="Calibri"/>
-                <w:color w:val="000000"/>
-              </w:rPr>
-              <w:t>age.Max</w:t>
-            </w:r>
-            <w:proofErr w:type="spellEnd"/>
-            <w:r>
-              <w:rPr>
-                <w:rFonts w:ascii="Calibri" w:eastAsia="Times New Roman" w:hAnsi="Calibri" w:cs="Calibri"/>
-                <w:color w:val="000000"/>
-              </w:rPr>
-              <w:t>.</w:t>
+            <w:r>
+              <w:rPr>
+                <w:rFonts w:ascii="Calibri" w:eastAsia="Times New Roman" w:hAnsi="Calibri" w:cs="Calibri"/>
+                <w:color w:val="000000"/>
+              </w:rPr>
+              <w:t>age.Max.</w:t>
             </w:r>
           </w:p>
         </w:tc>
@@ -7748,43 +7293,17 @@
     </w:p>
     <w:p/>
     <w:p>
-      <w:proofErr w:type="spellStart"/>
       <w:r>
         <w:lastRenderedPageBreak/>
-        <w:t>Fnlwgt</w:t>
-      </w:r>
-      <w:proofErr w:type="spellEnd"/>
-      <w:r>
-        <w:t xml:space="preserve"> is what the census from each country assumes is the total number of people meeting all the criteria is each row, it can be used a weighting metric as well, but for prediction we will need to explore how useful it really is when we get to testing</w:t>
-      </w:r>
-      <w:r>
-        <w:t xml:space="preserve"> via the </w:t>
-      </w:r>
-      <w:proofErr w:type="spellStart"/>
-      <w:r>
-        <w:t>glm</w:t>
-      </w:r>
-      <w:proofErr w:type="spellEnd"/>
-      <w:r>
-        <w:t xml:space="preserve"> statement, that returns a </w:t>
-      </w:r>
-      <w:proofErr w:type="spellStart"/>
-      <w:r>
-        <w:t>pvalue</w:t>
-      </w:r>
-      <w:proofErr w:type="spellEnd"/>
-      <w:r>
-        <w:t>=0.0878 from a z-value with a coefficient 95% confidence interval(-4.55e-07, 3.05e-08) that crosses 0, we can safely not worry about this variable moving forward.</w:t>
+        <w:t>Fnlwgt is what the census from each country assumes is the total number of people meeting all the criteria is each row, it can be used a weighting metric as well, but for prediction we will need to explore how useful it really is when we get to testing</w:t>
+      </w:r>
+      <w:r>
+        <w:t xml:space="preserve"> via the glm statement, that returns a pvalue=0.0878 from a z-value with a coefficient 95% confidence interval(-4.55e-07, 3.05e-08) that crosses 0, we can safely not worry about this variable moving forward.</w:t>
       </w:r>
     </w:p>
     <w:p>
-      <w:proofErr w:type="spellStart"/>
-      <w:r>
-        <w:t>Workclass</w:t>
-      </w:r>
-      <w:proofErr w:type="spellEnd"/>
-      <w:r>
-        <w:t xml:space="preserve"> </w:t>
+      <w:r>
+        <w:t xml:space="preserve">Workclass </w:t>
       </w:r>
       <w:r>
         <w:t xml:space="preserve">being reduced to just 5 levels from the original 9 shows that private has the most people with about 70% while unknown/ unpaid has the least. When we graph the </w:t>
@@ -7897,13 +7416,8 @@
     <w:p/>
     <w:p>
       <w:r>
-        <w:t xml:space="preserve">Next we look at Occupation, or a more specific label or category of what each subject does within their </w:t>
-      </w:r>
-      <w:proofErr w:type="spellStart"/>
-      <w:r>
-        <w:t>workclass</w:t>
-      </w:r>
-      <w:proofErr w:type="spellEnd"/>
+        <w:t>Next we look at Occupation, or a more specific label or category of what each subject does within their workclass</w:t>
+      </w:r>
       <w:r>
         <w:t>, what may be interesting here is how different occupations are paid between working classes or industries.</w:t>
       </w:r>
@@ -8067,15 +7581,7 @@
     <w:p>
       <w:r>
         <w:lastRenderedPageBreak/>
-        <w:t xml:space="preserve">Reviewing education, the education and </w:t>
-      </w:r>
-      <w:proofErr w:type="spellStart"/>
-      <w:r>
-        <w:t>education.num</w:t>
-      </w:r>
-      <w:proofErr w:type="spellEnd"/>
-      <w:r>
-        <w:t xml:space="preserve"> are essentially telling us the same thing</w:t>
+        <w:t>Reviewing education, the education and education.num are essentially telling us the same thing</w:t>
       </w:r>
       <w:r>
         <w:t xml:space="preserve"> and we confirm that with both visuals and in a table</w:t>
@@ -8301,13 +7807,8 @@
     </w:p>
     <w:p/>
     <w:p>
-      <w:proofErr w:type="spellStart"/>
-      <w:r>
-        <w:t>Marital.status</w:t>
-      </w:r>
-      <w:proofErr w:type="spellEnd"/>
-      <w:r>
-        <w:t xml:space="preserve"> and Relationship variables are just about telling us the same things as well, we can see from the graphs that married people have a higher propensity to each more than 50K.</w:t>
+      <w:r>
+        <w:t>Marital.status and Relationship variables are just about telling us the same things as well, we can see from the graphs that married people have a higher propensity to each more than 50K.</w:t>
       </w:r>
     </w:p>
     <w:p>
@@ -8527,15 +8028,7 @@
         <w:t xml:space="preserve">In terms of Native Country, </w:t>
       </w:r>
       <w:r>
-        <w:t xml:space="preserve">France has the highest proportion of people making over $50K, while </w:t>
-      </w:r>
-      <w:proofErr w:type="spellStart"/>
-      <w:r>
-        <w:t>Holand</w:t>
-      </w:r>
-      <w:proofErr w:type="spellEnd"/>
-      <w:r>
-        <w:t>-Netherlands has the smallest.</w:t>
+        <w:t>France has the highest proportion of people making over $50K, while Holand-Netherlands has the smallest.</w:t>
       </w:r>
     </w:p>
     <w:p>
@@ -8699,14 +8192,9 @@
       </w:r>
     </w:p>
     <w:p>
-      <w:proofErr w:type="spellStart"/>
       <w:r>
         <w:lastRenderedPageBreak/>
-        <w:t>Hours.per.week</w:t>
-      </w:r>
-      <w:proofErr w:type="spellEnd"/>
-      <w:r>
-        <w:t xml:space="preserve"> may be a good predictor as well since we can see some separation between </w:t>
+        <w:t xml:space="preserve">Hours.per.week may be a good predictor as well since we can see some separation between </w:t>
       </w:r>
       <w:r>
         <w:t>number of hours worked and whether or not the observation made over 50K. There appears to be a sweet spot in the graph as well.</w:t>
@@ -8791,51 +8279,25 @@
     </w:p>
     <w:p>
       <w:r>
-        <w:t>Recall we did PCA in the exploratory data analysis and it determined only 2 continuous variables were necessary, but we also should understand that did not take into account any of the categorical variables.</w:t>
+        <w:t>Recall we did PCA in the exploratory data analysis and it determined only 2</w:t>
+      </w:r>
+      <w:r>
+        <w:t xml:space="preserve"> principal components</w:t>
+      </w:r>
+      <w:r>
+        <w:t xml:space="preserve"> were necessary.</w:t>
       </w:r>
     </w:p>
     <w:p>
       <w:r>
-        <w:t xml:space="preserve">We start out our initial model building with LASSO using the </w:t>
-      </w:r>
-      <w:proofErr w:type="spellStart"/>
-      <w:r>
-        <w:t>glmnet</w:t>
-      </w:r>
-      <w:proofErr w:type="spellEnd"/>
-      <w:r>
-        <w:t xml:space="preserve"> package and the software determined the following variables are the most important in making predictions if someone makes more than $50K annually: </w:t>
+        <w:t xml:space="preserve">We start out our initial model building with LASSO using the glmnet package and the software determined the following variables are the most important in making predictions if someone makes more than $50K annually: </w:t>
       </w:r>
       <w:r>
         <w:rPr>
           <w:i/>
           <w:iCs/>
         </w:rPr>
-        <w:t xml:space="preserve">age, </w:t>
-      </w:r>
-      <w:proofErr w:type="spellStart"/>
-      <w:r>
-        <w:rPr>
-          <w:i/>
-          <w:iCs/>
-        </w:rPr>
-        <w:t>workclass</w:t>
-      </w:r>
-      <w:proofErr w:type="spellEnd"/>
-      <w:r>
-        <w:rPr>
-          <w:i/>
-          <w:iCs/>
-        </w:rPr>
-        <w:t xml:space="preserve">, </w:t>
-      </w:r>
-      <w:proofErr w:type="spellStart"/>
-      <w:r>
-        <w:rPr>
-          <w:i/>
-          <w:iCs/>
-        </w:rPr>
-        <w:t>f</w:t>
+        <w:t>age, workclass, f</w:t>
       </w:r>
       <w:r>
         <w:rPr>
@@ -8849,23 +8311,7 @@
           <w:i/>
           <w:iCs/>
         </w:rPr>
-        <w:t>wgt</w:t>
-      </w:r>
-      <w:proofErr w:type="spellEnd"/>
-      <w:r>
-        <w:rPr>
-          <w:i/>
-          <w:iCs/>
-        </w:rPr>
-        <w:t xml:space="preserve">, education, </w:t>
-      </w:r>
-      <w:proofErr w:type="spellStart"/>
-      <w:r>
-        <w:rPr>
-          <w:i/>
-          <w:iCs/>
-        </w:rPr>
-        <w:t>marital</w:t>
+        <w:t>wgt, education, marital</w:t>
       </w:r>
       <w:r>
         <w:rPr>
@@ -8879,157 +8325,20 @@
           <w:i/>
           <w:iCs/>
         </w:rPr>
-        <w:t>status</w:t>
-      </w:r>
-      <w:proofErr w:type="spellEnd"/>
-      <w:r>
-        <w:rPr>
-          <w:i/>
-          <w:iCs/>
-        </w:rPr>
-        <w:t xml:space="preserve">, occupation, relationship, race, </w:t>
-      </w:r>
-      <w:proofErr w:type="spellStart"/>
-      <w:r>
-        <w:rPr>
-          <w:i/>
-          <w:iCs/>
-        </w:rPr>
-        <w:t>hours.per.week</w:t>
-      </w:r>
-      <w:proofErr w:type="spellEnd"/>
-      <w:r>
-        <w:rPr>
-          <w:i/>
-          <w:iCs/>
-        </w:rPr>
-        <w:t xml:space="preserve">, </w:t>
-      </w:r>
-      <w:proofErr w:type="spellStart"/>
-      <w:r>
-        <w:rPr>
-          <w:i/>
-          <w:iCs/>
-        </w:rPr>
-        <w:t>native.country</w:t>
-      </w:r>
-      <w:proofErr w:type="spellEnd"/>
-      <w:r>
-        <w:rPr>
-          <w:i/>
-          <w:iCs/>
-        </w:rPr>
-        <w:t xml:space="preserve">, </w:t>
-      </w:r>
-      <w:proofErr w:type="spellStart"/>
-      <w:r>
-        <w:rPr>
-          <w:i/>
-          <w:iCs/>
-        </w:rPr>
-        <w:t>capgain</w:t>
-      </w:r>
-      <w:proofErr w:type="spellEnd"/>
-      <w:r>
-        <w:rPr>
-          <w:i/>
-          <w:iCs/>
-        </w:rPr>
-        <w:t xml:space="preserve">, </w:t>
-      </w:r>
-      <w:proofErr w:type="spellStart"/>
-      <w:r>
-        <w:rPr>
-          <w:i/>
-          <w:iCs/>
-        </w:rPr>
-        <w:t>caploss</w:t>
-      </w:r>
-      <w:proofErr w:type="spellEnd"/>
+        <w:t>status, occupation, relationship, race, hours.per.week, native.country, capgain, caploss</w:t>
+      </w:r>
       <w:r>
         <w:t>.</w:t>
       </w:r>
     </w:p>
     <w:p>
       <w:r>
-        <w:t xml:space="preserve">Using stepwise and the </w:t>
-      </w:r>
-      <w:proofErr w:type="spellStart"/>
-      <w:r>
-        <w:t>StepAIC</w:t>
-      </w:r>
-      <w:proofErr w:type="spellEnd"/>
-      <w:r>
-        <w:t xml:space="preserve"> call  in R we show that age, </w:t>
-      </w:r>
-      <w:proofErr w:type="spellStart"/>
-      <w:r>
-        <w:t>workclass</w:t>
-      </w:r>
-      <w:proofErr w:type="spellEnd"/>
-      <w:r>
-        <w:t xml:space="preserve">, </w:t>
-      </w:r>
-      <w:proofErr w:type="spellStart"/>
-      <w:r>
-        <w:t>flnwgt</w:t>
-      </w:r>
-      <w:proofErr w:type="spellEnd"/>
-      <w:r>
-        <w:t xml:space="preserve">, education, </w:t>
-      </w:r>
-      <w:proofErr w:type="spellStart"/>
-      <w:r>
-        <w:t>marital.status</w:t>
-      </w:r>
-      <w:proofErr w:type="spellEnd"/>
-      <w:r>
-        <w:t xml:space="preserve">, occupation, relationship, race, </w:t>
-      </w:r>
-      <w:proofErr w:type="spellStart"/>
-      <w:r>
-        <w:t>hours.per.week</w:t>
-      </w:r>
-      <w:proofErr w:type="spellEnd"/>
-      <w:r>
-        <w:t xml:space="preserve">, </w:t>
-      </w:r>
-      <w:proofErr w:type="spellStart"/>
-      <w:r>
-        <w:t>native.country</w:t>
-      </w:r>
-      <w:proofErr w:type="spellEnd"/>
-      <w:r>
-        <w:t xml:space="preserve">, </w:t>
-      </w:r>
-      <w:proofErr w:type="spellStart"/>
-      <w:r>
-        <w:t>capgain</w:t>
-      </w:r>
-      <w:proofErr w:type="spellEnd"/>
-      <w:r>
-        <w:t xml:space="preserve"> and </w:t>
-      </w:r>
-      <w:proofErr w:type="spellStart"/>
-      <w:r>
-        <w:t>caploss</w:t>
-      </w:r>
-      <w:proofErr w:type="spellEnd"/>
-      <w:r>
-        <w:t xml:space="preserve"> are all included in the model. Notice that both LASSO and Stepwise returned the same results in terms of which independent variables to use.</w:t>
+        <w:t>Using stepwise and the StepAIC call  in R we show that age, workclass, flnwgt, education, marital.status, occupation, relationship, race, hours.per.week, native.country, capgain and caploss are all included in the model. Notice that both LASSO and Stepwise returned the same results in terms of which independent variables to use.</w:t>
       </w:r>
     </w:p>
     <w:p>
       <w:r>
-        <w:t xml:space="preserve">When we check the residuals from the LASSO </w:t>
-      </w:r>
-      <w:proofErr w:type="spellStart"/>
-      <w:r>
-        <w:t>glm</w:t>
-      </w:r>
-      <w:proofErr w:type="spellEnd"/>
-      <w:r>
-        <w:t xml:space="preserve"> we find there are </w:t>
+        <w:t xml:space="preserve">When we check the residuals from the LASSO glm we find there are </w:t>
       </w:r>
     </w:p>
     <w:p/>

</xml_diff>

<commit_message>
Updated Chart to include all statistics
</commit_message>
<xml_diff>
--- a/Write Up/Income Predictor WriteUp-Justin.docx
+++ b/Write Up/Income Predictor WriteUp-Justin.docx
@@ -56,8 +56,25 @@
         <w:t>y</w:t>
       </w:r>
       <w:r>
-        <w:t xml:space="preserve"> all NA’s were represented by “? “ those were replaced with, “Unknown,” to more accurately describe what they represent. The only variables with that sort of missing data were </w:t>
-      </w:r>
+        <w:t xml:space="preserve"> all </w:t>
+      </w:r>
+      <w:proofErr w:type="gramStart"/>
+      <w:r>
+        <w:t>NA’s</w:t>
+      </w:r>
+      <w:proofErr w:type="gramEnd"/>
+      <w:r>
+        <w:t xml:space="preserve"> were represented by “? </w:t>
+      </w:r>
+      <w:proofErr w:type="gramStart"/>
+      <w:r>
+        <w:t>“ those</w:t>
+      </w:r>
+      <w:proofErr w:type="gramEnd"/>
+      <w:r>
+        <w:t xml:space="preserve"> were replaced with, “Unknown,” to more accurately describe what they represent. The only variables with that sort of missing data were </w:t>
+      </w:r>
+      <w:proofErr w:type="spellStart"/>
       <w:r>
         <w:rPr>
           <w:i/>
@@ -65,6 +82,7 @@
         </w:rPr>
         <w:t>workclass</w:t>
       </w:r>
+      <w:proofErr w:type="spellEnd"/>
       <w:r>
         <w:t xml:space="preserve"> = 1836, </w:t>
       </w:r>
@@ -78,6 +96,8 @@
       <w:r>
         <w:t xml:space="preserve"> = 1843, </w:t>
       </w:r>
+      <w:proofErr w:type="spellStart"/>
+      <w:proofErr w:type="gramStart"/>
       <w:r>
         <w:rPr>
           <w:i/>
@@ -85,12 +105,23 @@
         </w:rPr>
         <w:t>native.country</w:t>
       </w:r>
-      <w:r>
-        <w:t xml:space="preserve"> = 583. It should also be noted that all missing values for workclass were also missing for occupation</w:t>
+      <w:proofErr w:type="spellEnd"/>
+      <w:proofErr w:type="gramEnd"/>
+      <w:r>
+        <w:t xml:space="preserve"> = 583. It should also be noted that all missing values for </w:t>
+      </w:r>
+      <w:proofErr w:type="spellStart"/>
+      <w:r>
+        <w:t>workclass</w:t>
+      </w:r>
+      <w:proofErr w:type="spellEnd"/>
+      <w:r>
+        <w:t xml:space="preserve"> were also missing for occupation</w:t>
       </w:r>
       <w:r>
         <w:t xml:space="preserve">, with the </w:t>
       </w:r>
+      <w:proofErr w:type="spellStart"/>
       <w:r>
         <w:rPr>
           <w:i/>
@@ -98,6 +129,7 @@
         </w:rPr>
         <w:t>workclass</w:t>
       </w:r>
+      <w:proofErr w:type="spellEnd"/>
       <w:r>
         <w:t xml:space="preserve"> = “Never-worked” that also reported as an “Unknown” in the </w:t>
       </w:r>
@@ -207,8 +239,17 @@
                 <w:rFonts w:ascii="Calibri" w:eastAsia="Times New Roman" w:hAnsi="Calibri" w:cs="Calibri"/>
                 <w:color w:val="000000"/>
               </w:rPr>
-              <w:t xml:space="preserve">            workclass</w:t>
-            </w:r>
+              <w:t xml:space="preserve">            </w:t>
+            </w:r>
+            <w:proofErr w:type="spellStart"/>
+            <w:r>
+              <w:rPr>
+                <w:rFonts w:ascii="Calibri" w:eastAsia="Times New Roman" w:hAnsi="Calibri" w:cs="Calibri"/>
+                <w:color w:val="000000"/>
+              </w:rPr>
+              <w:t>workclass</w:t>
+            </w:r>
+            <w:proofErr w:type="spellEnd"/>
           </w:p>
         </w:tc>
         <w:tc>
@@ -232,8 +273,17 @@
                 <w:rFonts w:ascii="Calibri" w:eastAsia="Times New Roman" w:hAnsi="Calibri" w:cs="Calibri"/>
                 <w:color w:val="000000"/>
               </w:rPr>
-              <w:t xml:space="preserve">    fnlwgt</w:t>
-            </w:r>
+              <w:t xml:space="preserve">    </w:t>
+            </w:r>
+            <w:proofErr w:type="spellStart"/>
+            <w:r>
+              <w:rPr>
+                <w:rFonts w:ascii="Calibri" w:eastAsia="Times New Roman" w:hAnsi="Calibri" w:cs="Calibri"/>
+                <w:color w:val="000000"/>
+              </w:rPr>
+              <w:t>fnlwgt</w:t>
+            </w:r>
+            <w:proofErr w:type="spellEnd"/>
           </w:p>
         </w:tc>
         <w:tc>
@@ -362,7 +412,23 @@
                 <w:rFonts w:ascii="Calibri" w:eastAsia="Times New Roman" w:hAnsi="Calibri" w:cs="Calibri"/>
                 <w:color w:val="000000"/>
               </w:rPr>
-              <w:t xml:space="preserve">Min.   :  12285  </w:t>
+              <w:t xml:space="preserve">Min. </w:t>
+            </w:r>
+            <w:proofErr w:type="gramStart"/>
+            <w:r>
+              <w:rPr>
+                <w:rFonts w:ascii="Calibri" w:eastAsia="Times New Roman" w:hAnsi="Calibri" w:cs="Calibri"/>
+                <w:color w:val="000000"/>
+              </w:rPr>
+              <w:t xml:space="preserve">  :</w:t>
+            </w:r>
+            <w:proofErr w:type="gramEnd"/>
+            <w:r>
+              <w:rPr>
+                <w:rFonts w:ascii="Calibri" w:eastAsia="Times New Roman" w:hAnsi="Calibri" w:cs="Calibri"/>
+                <w:color w:val="000000"/>
+              </w:rPr>
+              <w:t xml:space="preserve">  12285  </w:t>
             </w:r>
           </w:p>
         </w:tc>
@@ -467,7 +533,23 @@
                 <w:rFonts w:ascii="Calibri" w:eastAsia="Times New Roman" w:hAnsi="Calibri" w:cs="Calibri"/>
                 <w:color w:val="000000"/>
               </w:rPr>
-              <w:t xml:space="preserve"> Self-emp-not-inc: 3862  </w:t>
+              <w:t xml:space="preserve"> Self-emp-not-</w:t>
+            </w:r>
+            <w:proofErr w:type="spellStart"/>
+            <w:r>
+              <w:rPr>
+                <w:rFonts w:ascii="Calibri" w:eastAsia="Times New Roman" w:hAnsi="Calibri" w:cs="Calibri"/>
+                <w:color w:val="000000"/>
+              </w:rPr>
+              <w:t>inc</w:t>
+            </w:r>
+            <w:proofErr w:type="spellEnd"/>
+            <w:r>
+              <w:rPr>
+                <w:rFonts w:ascii="Calibri" w:eastAsia="Times New Roman" w:hAnsi="Calibri" w:cs="Calibri"/>
+                <w:color w:val="000000"/>
+              </w:rPr>
+              <w:t xml:space="preserve">: 3862  </w:t>
             </w:r>
           </w:p>
         </w:tc>
@@ -547,7 +629,23 @@
                 <w:rFonts w:ascii="Calibri" w:eastAsia="Times New Roman" w:hAnsi="Calibri" w:cs="Calibri"/>
                 <w:color w:val="000000"/>
               </w:rPr>
-              <w:t xml:space="preserve"> &gt;50K  : 7841  </w:t>
+              <w:t xml:space="preserve"> &gt;50</w:t>
+            </w:r>
+            <w:proofErr w:type="gramStart"/>
+            <w:r>
+              <w:rPr>
+                <w:rFonts w:ascii="Calibri" w:eastAsia="Times New Roman" w:hAnsi="Calibri" w:cs="Calibri"/>
+                <w:color w:val="000000"/>
+              </w:rPr>
+              <w:t>K  :</w:t>
+            </w:r>
+            <w:proofErr w:type="gramEnd"/>
+            <w:r>
+              <w:rPr>
+                <w:rFonts w:ascii="Calibri" w:eastAsia="Times New Roman" w:hAnsi="Calibri" w:cs="Calibri"/>
+                <w:color w:val="000000"/>
+              </w:rPr>
+              <w:t xml:space="preserve"> 7841  </w:t>
             </w:r>
           </w:p>
         </w:tc>
@@ -597,7 +695,23 @@
                 <w:rFonts w:ascii="Calibri" w:eastAsia="Times New Roman" w:hAnsi="Calibri" w:cs="Calibri"/>
                 <w:color w:val="000000"/>
               </w:rPr>
-              <w:t xml:space="preserve"> Local-gov       : 3136  </w:t>
+              <w:t xml:space="preserve"> Local-gov     </w:t>
+            </w:r>
+            <w:proofErr w:type="gramStart"/>
+            <w:r>
+              <w:rPr>
+                <w:rFonts w:ascii="Calibri" w:eastAsia="Times New Roman" w:hAnsi="Calibri" w:cs="Calibri"/>
+                <w:color w:val="000000"/>
+              </w:rPr>
+              <w:t xml:space="preserve">  :</w:t>
+            </w:r>
+            <w:proofErr w:type="gramEnd"/>
+            <w:r>
+              <w:rPr>
+                <w:rFonts w:ascii="Calibri" w:eastAsia="Times New Roman" w:hAnsi="Calibri" w:cs="Calibri"/>
+                <w:color w:val="000000"/>
+              </w:rPr>
+              <w:t xml:space="preserve"> 3136  </w:t>
             </w:r>
           </w:p>
         </w:tc>
@@ -617,12 +731,21 @@
                 <w:color w:val="000000"/>
               </w:rPr>
             </w:pPr>
-            <w:r>
-              <w:rPr>
-                <w:rFonts w:ascii="Calibri" w:eastAsia="Times New Roman" w:hAnsi="Calibri" w:cs="Calibri"/>
-                <w:color w:val="000000"/>
-              </w:rPr>
-              <w:t xml:space="preserve">Median : 178145  </w:t>
+            <w:proofErr w:type="gramStart"/>
+            <w:r>
+              <w:rPr>
+                <w:rFonts w:ascii="Calibri" w:eastAsia="Times New Roman" w:hAnsi="Calibri" w:cs="Calibri"/>
+                <w:color w:val="000000"/>
+              </w:rPr>
+              <w:t>Median :</w:t>
+            </w:r>
+            <w:proofErr w:type="gramEnd"/>
+            <w:r>
+              <w:rPr>
+                <w:rFonts w:ascii="Calibri" w:eastAsia="Times New Roman" w:hAnsi="Calibri" w:cs="Calibri"/>
+                <w:color w:val="000000"/>
+              </w:rPr>
+              <w:t xml:space="preserve"> 178145  </w:t>
             </w:r>
           </w:p>
         </w:tc>
@@ -647,7 +770,23 @@
                 <w:rFonts w:ascii="Calibri" w:eastAsia="Times New Roman" w:hAnsi="Calibri" w:cs="Calibri"/>
                 <w:color w:val="000000"/>
               </w:rPr>
-              <w:t xml:space="preserve"> Bachelors   : 8025  </w:t>
+              <w:t xml:space="preserve"> Bachelors </w:t>
+            </w:r>
+            <w:proofErr w:type="gramStart"/>
+            <w:r>
+              <w:rPr>
+                <w:rFonts w:ascii="Calibri" w:eastAsia="Times New Roman" w:hAnsi="Calibri" w:cs="Calibri"/>
+                <w:color w:val="000000"/>
+              </w:rPr>
+              <w:t xml:space="preserve">  :</w:t>
+            </w:r>
+            <w:proofErr w:type="gramEnd"/>
+            <w:r>
+              <w:rPr>
+                <w:rFonts w:ascii="Calibri" w:eastAsia="Times New Roman" w:hAnsi="Calibri" w:cs="Calibri"/>
+                <w:color w:val="000000"/>
+              </w:rPr>
+              <w:t xml:space="preserve"> 8025  </w:t>
             </w:r>
           </w:p>
         </w:tc>
@@ -677,7 +816,23 @@
                 <w:rFonts w:ascii="Calibri" w:eastAsia="Times New Roman" w:hAnsi="Calibri" w:cs="Calibri"/>
                 <w:color w:val="000000"/>
               </w:rPr>
-              <w:t xml:space="preserve"> &gt;50K. : 3846  </w:t>
+              <w:t xml:space="preserve"> &gt;50</w:t>
+            </w:r>
+            <w:proofErr w:type="gramStart"/>
+            <w:r>
+              <w:rPr>
+                <w:rFonts w:ascii="Calibri" w:eastAsia="Times New Roman" w:hAnsi="Calibri" w:cs="Calibri"/>
+                <w:color w:val="000000"/>
+              </w:rPr>
+              <w:t>K. :</w:t>
+            </w:r>
+            <w:proofErr w:type="gramEnd"/>
+            <w:r>
+              <w:rPr>
+                <w:rFonts w:ascii="Calibri" w:eastAsia="Times New Roman" w:hAnsi="Calibri" w:cs="Calibri"/>
+                <w:color w:val="000000"/>
+              </w:rPr>
+              <w:t xml:space="preserve"> 3846  </w:t>
             </w:r>
           </w:p>
         </w:tc>
@@ -727,7 +882,23 @@
                 <w:rFonts w:ascii="Calibri" w:eastAsia="Times New Roman" w:hAnsi="Calibri" w:cs="Calibri"/>
                 <w:color w:val="000000"/>
               </w:rPr>
-              <w:t xml:space="preserve">Unknown          : 2799  </w:t>
+              <w:t xml:space="preserve">Unknown        </w:t>
+            </w:r>
+            <w:proofErr w:type="gramStart"/>
+            <w:r>
+              <w:rPr>
+                <w:rFonts w:ascii="Calibri" w:eastAsia="Times New Roman" w:hAnsi="Calibri" w:cs="Calibri"/>
+                <w:color w:val="000000"/>
+              </w:rPr>
+              <w:t xml:space="preserve">  :</w:t>
+            </w:r>
+            <w:proofErr w:type="gramEnd"/>
+            <w:r>
+              <w:rPr>
+                <w:rFonts w:ascii="Calibri" w:eastAsia="Times New Roman" w:hAnsi="Calibri" w:cs="Calibri"/>
+                <w:color w:val="000000"/>
+              </w:rPr>
+              <w:t xml:space="preserve"> 2799  </w:t>
             </w:r>
           </w:p>
         </w:tc>
@@ -752,7 +923,23 @@
                 <w:rFonts w:ascii="Calibri" w:eastAsia="Times New Roman" w:hAnsi="Calibri" w:cs="Calibri"/>
                 <w:color w:val="000000"/>
               </w:rPr>
-              <w:t xml:space="preserve">Mean   : 189664  </w:t>
+              <w:t xml:space="preserve">Mean </w:t>
+            </w:r>
+            <w:proofErr w:type="gramStart"/>
+            <w:r>
+              <w:rPr>
+                <w:rFonts w:ascii="Calibri" w:eastAsia="Times New Roman" w:hAnsi="Calibri" w:cs="Calibri"/>
+                <w:color w:val="000000"/>
+              </w:rPr>
+              <w:t xml:space="preserve">  :</w:t>
+            </w:r>
+            <w:proofErr w:type="gramEnd"/>
+            <w:r>
+              <w:rPr>
+                <w:rFonts w:ascii="Calibri" w:eastAsia="Times New Roman" w:hAnsi="Calibri" w:cs="Calibri"/>
+                <w:color w:val="000000"/>
+              </w:rPr>
+              <w:t xml:space="preserve"> 189664  </w:t>
             </w:r>
           </w:p>
         </w:tc>
@@ -777,7 +964,23 @@
                 <w:rFonts w:ascii="Calibri" w:eastAsia="Times New Roman" w:hAnsi="Calibri" w:cs="Calibri"/>
                 <w:color w:val="000000"/>
               </w:rPr>
-              <w:t xml:space="preserve"> Masters     : 2657  </w:t>
+              <w:t xml:space="preserve"> Masters   </w:t>
+            </w:r>
+            <w:proofErr w:type="gramStart"/>
+            <w:r>
+              <w:rPr>
+                <w:rFonts w:ascii="Calibri" w:eastAsia="Times New Roman" w:hAnsi="Calibri" w:cs="Calibri"/>
+                <w:color w:val="000000"/>
+              </w:rPr>
+              <w:t xml:space="preserve">  :</w:t>
+            </w:r>
+            <w:proofErr w:type="gramEnd"/>
+            <w:r>
+              <w:rPr>
+                <w:rFonts w:ascii="Calibri" w:eastAsia="Times New Roman" w:hAnsi="Calibri" w:cs="Calibri"/>
+                <w:color w:val="000000"/>
+              </w:rPr>
+              <w:t xml:space="preserve"> 2657  </w:t>
             </w:r>
           </w:p>
         </w:tc>
@@ -849,7 +1052,23 @@
                 <w:rFonts w:ascii="Calibri" w:eastAsia="Times New Roman" w:hAnsi="Calibri" w:cs="Calibri"/>
                 <w:color w:val="000000"/>
               </w:rPr>
-              <w:t xml:space="preserve"> State-gov       : 1981  </w:t>
+              <w:t xml:space="preserve"> State-gov     </w:t>
+            </w:r>
+            <w:proofErr w:type="gramStart"/>
+            <w:r>
+              <w:rPr>
+                <w:rFonts w:ascii="Calibri" w:eastAsia="Times New Roman" w:hAnsi="Calibri" w:cs="Calibri"/>
+                <w:color w:val="000000"/>
+              </w:rPr>
+              <w:t xml:space="preserve">  :</w:t>
+            </w:r>
+            <w:proofErr w:type="gramEnd"/>
+            <w:r>
+              <w:rPr>
+                <w:rFonts w:ascii="Calibri" w:eastAsia="Times New Roman" w:hAnsi="Calibri" w:cs="Calibri"/>
+                <w:color w:val="000000"/>
+              </w:rPr>
+              <w:t xml:space="preserve"> 1981  </w:t>
             </w:r>
           </w:p>
         </w:tc>
@@ -899,7 +1118,39 @@
                 <w:rFonts w:ascii="Calibri" w:eastAsia="Times New Roman" w:hAnsi="Calibri" w:cs="Calibri"/>
                 <w:color w:val="000000"/>
               </w:rPr>
-              <w:t xml:space="preserve"> Assoc-voc   : 2061  </w:t>
+              <w:t xml:space="preserve"> Assoc-</w:t>
+            </w:r>
+            <w:proofErr w:type="spellStart"/>
+            <w:r>
+              <w:rPr>
+                <w:rFonts w:ascii="Calibri" w:eastAsia="Times New Roman" w:hAnsi="Calibri" w:cs="Calibri"/>
+                <w:color w:val="000000"/>
+              </w:rPr>
+              <w:t>voc</w:t>
+            </w:r>
+            <w:proofErr w:type="spellEnd"/>
+            <w:r>
+              <w:rPr>
+                <w:rFonts w:ascii="Calibri" w:eastAsia="Times New Roman" w:hAnsi="Calibri" w:cs="Calibri"/>
+                <w:color w:val="000000"/>
+              </w:rPr>
+              <w:t xml:space="preserve"> </w:t>
+            </w:r>
+            <w:proofErr w:type="gramStart"/>
+            <w:r>
+              <w:rPr>
+                <w:rFonts w:ascii="Calibri" w:eastAsia="Times New Roman" w:hAnsi="Calibri" w:cs="Calibri"/>
+                <w:color w:val="000000"/>
+              </w:rPr>
+              <w:t xml:space="preserve">  :</w:t>
+            </w:r>
+            <w:proofErr w:type="gramEnd"/>
+            <w:r>
+              <w:rPr>
+                <w:rFonts w:ascii="Calibri" w:eastAsia="Times New Roman" w:hAnsi="Calibri" w:cs="Calibri"/>
+                <w:color w:val="000000"/>
+              </w:rPr>
+              <w:t xml:space="preserve"> 2061  </w:t>
             </w:r>
           </w:p>
         </w:tc>
@@ -971,7 +1222,39 @@
                 <w:rFonts w:ascii="Calibri" w:eastAsia="Times New Roman" w:hAnsi="Calibri" w:cs="Calibri"/>
                 <w:color w:val="000000"/>
               </w:rPr>
-              <w:t xml:space="preserve"> Self-emp-inc    : 1695  </w:t>
+              <w:t xml:space="preserve"> Self-emp-</w:t>
+            </w:r>
+            <w:proofErr w:type="spellStart"/>
+            <w:r>
+              <w:rPr>
+                <w:rFonts w:ascii="Calibri" w:eastAsia="Times New Roman" w:hAnsi="Calibri" w:cs="Calibri"/>
+                <w:color w:val="000000"/>
+              </w:rPr>
+              <w:t>inc</w:t>
+            </w:r>
+            <w:proofErr w:type="spellEnd"/>
+            <w:r>
+              <w:rPr>
+                <w:rFonts w:ascii="Calibri" w:eastAsia="Times New Roman" w:hAnsi="Calibri" w:cs="Calibri"/>
+                <w:color w:val="000000"/>
+              </w:rPr>
+              <w:t xml:space="preserve">  </w:t>
+            </w:r>
+            <w:proofErr w:type="gramStart"/>
+            <w:r>
+              <w:rPr>
+                <w:rFonts w:ascii="Calibri" w:eastAsia="Times New Roman" w:hAnsi="Calibri" w:cs="Calibri"/>
+                <w:color w:val="000000"/>
+              </w:rPr>
+              <w:t xml:space="preserve">  :</w:t>
+            </w:r>
+            <w:proofErr w:type="gramEnd"/>
+            <w:r>
+              <w:rPr>
+                <w:rFonts w:ascii="Calibri" w:eastAsia="Times New Roman" w:hAnsi="Calibri" w:cs="Calibri"/>
+                <w:color w:val="000000"/>
+              </w:rPr>
+              <w:t xml:space="preserve"> 1695  </w:t>
             </w:r>
           </w:p>
         </w:tc>
@@ -1021,7 +1304,23 @@
                 <w:rFonts w:ascii="Calibri" w:eastAsia="Times New Roman" w:hAnsi="Calibri" w:cs="Calibri"/>
                 <w:color w:val="000000"/>
               </w:rPr>
-              <w:t xml:space="preserve"> 11th        : 1812  </w:t>
+              <w:t xml:space="preserve"> 11th      </w:t>
+            </w:r>
+            <w:proofErr w:type="gramStart"/>
+            <w:r>
+              <w:rPr>
+                <w:rFonts w:ascii="Calibri" w:eastAsia="Times New Roman" w:hAnsi="Calibri" w:cs="Calibri"/>
+                <w:color w:val="000000"/>
+              </w:rPr>
+              <w:t xml:space="preserve">  :</w:t>
+            </w:r>
+            <w:proofErr w:type="gramEnd"/>
+            <w:r>
+              <w:rPr>
+                <w:rFonts w:ascii="Calibri" w:eastAsia="Times New Roman" w:hAnsi="Calibri" w:cs="Calibri"/>
+                <w:color w:val="000000"/>
+              </w:rPr>
+              <w:t xml:space="preserve"> 1812  </w:t>
             </w:r>
           </w:p>
         </w:tc>
@@ -1085,7 +1384,23 @@
                 <w:rFonts w:ascii="Calibri" w:eastAsia="Times New Roman" w:hAnsi="Calibri" w:cs="Calibri"/>
                 <w:color w:val="000000"/>
               </w:rPr>
-              <w:t xml:space="preserve">(Other)          : 1463  </w:t>
+              <w:t>(</w:t>
+            </w:r>
+            <w:proofErr w:type="gramStart"/>
+            <w:r>
+              <w:rPr>
+                <w:rFonts w:ascii="Calibri" w:eastAsia="Times New Roman" w:hAnsi="Calibri" w:cs="Calibri"/>
+                <w:color w:val="000000"/>
+              </w:rPr>
+              <w:t xml:space="preserve">Other)   </w:t>
+            </w:r>
+            <w:proofErr w:type="gramEnd"/>
+            <w:r>
+              <w:rPr>
+                <w:rFonts w:ascii="Calibri" w:eastAsia="Times New Roman" w:hAnsi="Calibri" w:cs="Calibri"/>
+                <w:color w:val="000000"/>
+              </w:rPr>
+              <w:t xml:space="preserve">       : 1463  </w:t>
             </w:r>
           </w:p>
         </w:tc>
@@ -1127,7 +1442,23 @@
                 <w:rFonts w:ascii="Calibri" w:eastAsia="Times New Roman" w:hAnsi="Calibri" w:cs="Calibri"/>
                 <w:color w:val="000000"/>
               </w:rPr>
-              <w:t xml:space="preserve">(Other)      : 7625  </w:t>
+              <w:t>(</w:t>
+            </w:r>
+            <w:proofErr w:type="gramStart"/>
+            <w:r>
+              <w:rPr>
+                <w:rFonts w:ascii="Calibri" w:eastAsia="Times New Roman" w:hAnsi="Calibri" w:cs="Calibri"/>
+                <w:color w:val="000000"/>
+              </w:rPr>
+              <w:t xml:space="preserve">Other)   </w:t>
+            </w:r>
+            <w:proofErr w:type="gramEnd"/>
+            <w:r>
+              <w:rPr>
+                <w:rFonts w:ascii="Calibri" w:eastAsia="Times New Roman" w:hAnsi="Calibri" w:cs="Calibri"/>
+                <w:color w:val="000000"/>
+              </w:rPr>
+              <w:t xml:space="preserve">   : 7625  </w:t>
             </w:r>
           </w:p>
         </w:tc>
@@ -1173,6 +1504,7 @@
                 <w:color w:val="000000"/>
               </w:rPr>
             </w:pPr>
+            <w:proofErr w:type="spellStart"/>
             <w:r>
               <w:rPr>
                 <w:rFonts w:ascii="Calibri" w:eastAsia="Times New Roman" w:hAnsi="Calibri" w:cs="Calibri"/>
@@ -1180,6 +1512,7 @@
               </w:rPr>
               <w:t>education.num</w:t>
             </w:r>
+            <w:proofErr w:type="spellEnd"/>
           </w:p>
         </w:tc>
         <w:tc>
@@ -1203,8 +1536,19 @@
                 <w:rFonts w:ascii="Calibri" w:eastAsia="Times New Roman" w:hAnsi="Calibri" w:cs="Calibri"/>
                 <w:color w:val="000000"/>
               </w:rPr>
-              <w:t xml:space="preserve">               marital.status</w:t>
-            </w:r>
+              <w:t xml:space="preserve">               </w:t>
+            </w:r>
+            <w:proofErr w:type="spellStart"/>
+            <w:proofErr w:type="gramStart"/>
+            <w:r>
+              <w:rPr>
+                <w:rFonts w:ascii="Calibri" w:eastAsia="Times New Roman" w:hAnsi="Calibri" w:cs="Calibri"/>
+                <w:color w:val="000000"/>
+              </w:rPr>
+              <w:t>marital.status</w:t>
+            </w:r>
+            <w:proofErr w:type="spellEnd"/>
+            <w:proofErr w:type="gramEnd"/>
           </w:p>
         </w:tc>
         <w:tc>
@@ -1283,7 +1627,23 @@
                 <w:rFonts w:ascii="Calibri" w:eastAsia="Times New Roman" w:hAnsi="Calibri" w:cs="Calibri"/>
                 <w:color w:val="000000"/>
               </w:rPr>
-              <w:t xml:space="preserve">Min.   : 1.00  </w:t>
+              <w:t xml:space="preserve">Min. </w:t>
+            </w:r>
+            <w:proofErr w:type="gramStart"/>
+            <w:r>
+              <w:rPr>
+                <w:rFonts w:ascii="Calibri" w:eastAsia="Times New Roman" w:hAnsi="Calibri" w:cs="Calibri"/>
+                <w:color w:val="000000"/>
+              </w:rPr>
+              <w:t xml:space="preserve">  :</w:t>
+            </w:r>
+            <w:proofErr w:type="gramEnd"/>
+            <w:r>
+              <w:rPr>
+                <w:rFonts w:ascii="Calibri" w:eastAsia="Times New Roman" w:hAnsi="Calibri" w:cs="Calibri"/>
+                <w:color w:val="000000"/>
+              </w:rPr>
+              <w:t xml:space="preserve"> 1.00  </w:t>
             </w:r>
           </w:p>
         </w:tc>
@@ -1308,7 +1668,23 @@
                 <w:rFonts w:ascii="Calibri" w:eastAsia="Times New Roman" w:hAnsi="Calibri" w:cs="Calibri"/>
                 <w:color w:val="000000"/>
               </w:rPr>
-              <w:t xml:space="preserve"> Divorced             : 6633  </w:t>
+              <w:t xml:space="preserve"> Divorced           </w:t>
+            </w:r>
+            <w:proofErr w:type="gramStart"/>
+            <w:r>
+              <w:rPr>
+                <w:rFonts w:ascii="Calibri" w:eastAsia="Times New Roman" w:hAnsi="Calibri" w:cs="Calibri"/>
+                <w:color w:val="000000"/>
+              </w:rPr>
+              <w:t xml:space="preserve">  :</w:t>
+            </w:r>
+            <w:proofErr w:type="gramEnd"/>
+            <w:r>
+              <w:rPr>
+                <w:rFonts w:ascii="Calibri" w:eastAsia="Times New Roman" w:hAnsi="Calibri" w:cs="Calibri"/>
+                <w:color w:val="000000"/>
+              </w:rPr>
+              <w:t xml:space="preserve"> 6633  </w:t>
             </w:r>
           </w:p>
         </w:tc>
@@ -1333,7 +1709,23 @@
                 <w:rFonts w:ascii="Calibri" w:eastAsia="Times New Roman" w:hAnsi="Calibri" w:cs="Calibri"/>
                 <w:color w:val="000000"/>
               </w:rPr>
-              <w:t xml:space="preserve"> Prof-specialty : 6172  </w:t>
+              <w:t xml:space="preserve"> Prof-</w:t>
+            </w:r>
+            <w:proofErr w:type="gramStart"/>
+            <w:r>
+              <w:rPr>
+                <w:rFonts w:ascii="Calibri" w:eastAsia="Times New Roman" w:hAnsi="Calibri" w:cs="Calibri"/>
+                <w:color w:val="000000"/>
+              </w:rPr>
+              <w:t>specialty :</w:t>
+            </w:r>
+            <w:proofErr w:type="gramEnd"/>
+            <w:r>
+              <w:rPr>
+                <w:rFonts w:ascii="Calibri" w:eastAsia="Times New Roman" w:hAnsi="Calibri" w:cs="Calibri"/>
+                <w:color w:val="000000"/>
+              </w:rPr>
+              <w:t xml:space="preserve"> 6172  </w:t>
             </w:r>
           </w:p>
         </w:tc>
@@ -1413,7 +1805,23 @@
                 <w:rFonts w:ascii="Calibri" w:eastAsia="Times New Roman" w:hAnsi="Calibri" w:cs="Calibri"/>
                 <w:color w:val="000000"/>
               </w:rPr>
-              <w:t xml:space="preserve"> Married-AF-spouse    :   37  </w:t>
+              <w:t xml:space="preserve"> Married-AF-spouse  </w:t>
+            </w:r>
+            <w:proofErr w:type="gramStart"/>
+            <w:r>
+              <w:rPr>
+                <w:rFonts w:ascii="Calibri" w:eastAsia="Times New Roman" w:hAnsi="Calibri" w:cs="Calibri"/>
+                <w:color w:val="000000"/>
+              </w:rPr>
+              <w:t xml:space="preserve">  :</w:t>
+            </w:r>
+            <w:proofErr w:type="gramEnd"/>
+            <w:r>
+              <w:rPr>
+                <w:rFonts w:ascii="Calibri" w:eastAsia="Times New Roman" w:hAnsi="Calibri" w:cs="Calibri"/>
+                <w:color w:val="000000"/>
+              </w:rPr>
+              <w:t xml:space="preserve">   37  </w:t>
             </w:r>
           </w:p>
         </w:tc>
@@ -1438,7 +1846,23 @@
                 <w:rFonts w:ascii="Calibri" w:eastAsia="Times New Roman" w:hAnsi="Calibri" w:cs="Calibri"/>
                 <w:color w:val="000000"/>
               </w:rPr>
-              <w:t xml:space="preserve"> Craft-repair   : 6112  </w:t>
+              <w:t xml:space="preserve"> Craft-repair </w:t>
+            </w:r>
+            <w:proofErr w:type="gramStart"/>
+            <w:r>
+              <w:rPr>
+                <w:rFonts w:ascii="Calibri" w:eastAsia="Times New Roman" w:hAnsi="Calibri" w:cs="Calibri"/>
+                <w:color w:val="000000"/>
+              </w:rPr>
+              <w:t xml:space="preserve">  :</w:t>
+            </w:r>
+            <w:proofErr w:type="gramEnd"/>
+            <w:r>
+              <w:rPr>
+                <w:rFonts w:ascii="Calibri" w:eastAsia="Times New Roman" w:hAnsi="Calibri" w:cs="Calibri"/>
+                <w:color w:val="000000"/>
+              </w:rPr>
+              <w:t xml:space="preserve"> 6112  </w:t>
             </w:r>
           </w:p>
         </w:tc>
@@ -1648,7 +2072,23 @@
                 <w:rFonts w:ascii="Calibri" w:eastAsia="Times New Roman" w:hAnsi="Calibri" w:cs="Calibri"/>
                 <w:color w:val="000000"/>
               </w:rPr>
-              <w:t xml:space="preserve"> Adm-clerical   : 5611  </w:t>
+              <w:t xml:space="preserve"> Adm-clerical </w:t>
+            </w:r>
+            <w:proofErr w:type="gramStart"/>
+            <w:r>
+              <w:rPr>
+                <w:rFonts w:ascii="Calibri" w:eastAsia="Times New Roman" w:hAnsi="Calibri" w:cs="Calibri"/>
+                <w:color w:val="000000"/>
+              </w:rPr>
+              <w:t xml:space="preserve">  :</w:t>
+            </w:r>
+            <w:proofErr w:type="gramEnd"/>
+            <w:r>
+              <w:rPr>
+                <w:rFonts w:ascii="Calibri" w:eastAsia="Times New Roman" w:hAnsi="Calibri" w:cs="Calibri"/>
+                <w:color w:val="000000"/>
+              </w:rPr>
+              <w:t xml:space="preserve"> 5611  </w:t>
             </w:r>
           </w:p>
         </w:tc>
@@ -1673,7 +2113,23 @@
                 <w:rFonts w:ascii="Calibri" w:eastAsia="Times New Roman" w:hAnsi="Calibri" w:cs="Calibri"/>
                 <w:color w:val="000000"/>
               </w:rPr>
-              <w:t xml:space="preserve"> Own-child     : 7581  </w:t>
+              <w:t xml:space="preserve"> Own-child   </w:t>
+            </w:r>
+            <w:proofErr w:type="gramStart"/>
+            <w:r>
+              <w:rPr>
+                <w:rFonts w:ascii="Calibri" w:eastAsia="Times New Roman" w:hAnsi="Calibri" w:cs="Calibri"/>
+                <w:color w:val="000000"/>
+              </w:rPr>
+              <w:t xml:space="preserve">  :</w:t>
+            </w:r>
+            <w:proofErr w:type="gramEnd"/>
+            <w:r>
+              <w:rPr>
+                <w:rFonts w:ascii="Calibri" w:eastAsia="Times New Roman" w:hAnsi="Calibri" w:cs="Calibri"/>
+                <w:color w:val="000000"/>
+              </w:rPr>
+              <w:t xml:space="preserve"> 7581  </w:t>
             </w:r>
           </w:p>
         </w:tc>
@@ -1728,7 +2184,23 @@
                 <w:rFonts w:ascii="Calibri" w:eastAsia="Times New Roman" w:hAnsi="Calibri" w:cs="Calibri"/>
                 <w:color w:val="000000"/>
               </w:rPr>
-              <w:t xml:space="preserve"> Never-married        :16117  </w:t>
+              <w:t xml:space="preserve"> </w:t>
+            </w:r>
+            <w:proofErr w:type="gramStart"/>
+            <w:r>
+              <w:rPr>
+                <w:rFonts w:ascii="Calibri" w:eastAsia="Times New Roman" w:hAnsi="Calibri" w:cs="Calibri"/>
+                <w:color w:val="000000"/>
+              </w:rPr>
+              <w:t>Never-married</w:t>
+            </w:r>
+            <w:proofErr w:type="gramEnd"/>
+            <w:r>
+              <w:rPr>
+                <w:rFonts w:ascii="Calibri" w:eastAsia="Times New Roman" w:hAnsi="Calibri" w:cs="Calibri"/>
+                <w:color w:val="000000"/>
+              </w:rPr>
+              <w:t xml:space="preserve">        :16117  </w:t>
             </w:r>
           </w:p>
         </w:tc>
@@ -1753,7 +2225,23 @@
                 <w:rFonts w:ascii="Calibri" w:eastAsia="Times New Roman" w:hAnsi="Calibri" w:cs="Calibri"/>
                 <w:color w:val="000000"/>
               </w:rPr>
-              <w:t xml:space="preserve"> Sales          : 5504  </w:t>
+              <w:t xml:space="preserve"> Sales        </w:t>
+            </w:r>
+            <w:proofErr w:type="gramStart"/>
+            <w:r>
+              <w:rPr>
+                <w:rFonts w:ascii="Calibri" w:eastAsia="Times New Roman" w:hAnsi="Calibri" w:cs="Calibri"/>
+                <w:color w:val="000000"/>
+              </w:rPr>
+              <w:t xml:space="preserve">  :</w:t>
+            </w:r>
+            <w:proofErr w:type="gramEnd"/>
+            <w:r>
+              <w:rPr>
+                <w:rFonts w:ascii="Calibri" w:eastAsia="Times New Roman" w:hAnsi="Calibri" w:cs="Calibri"/>
+                <w:color w:val="000000"/>
+              </w:rPr>
+              <w:t xml:space="preserve"> 5504  </w:t>
             </w:r>
           </w:p>
         </w:tc>
@@ -1778,7 +2266,23 @@
                 <w:rFonts w:ascii="Calibri" w:eastAsia="Times New Roman" w:hAnsi="Calibri" w:cs="Calibri"/>
                 <w:color w:val="000000"/>
               </w:rPr>
-              <w:t xml:space="preserve"> Unmarried     : 5125  </w:t>
+              <w:t xml:space="preserve"> Unmarried   </w:t>
+            </w:r>
+            <w:proofErr w:type="gramStart"/>
+            <w:r>
+              <w:rPr>
+                <w:rFonts w:ascii="Calibri" w:eastAsia="Times New Roman" w:hAnsi="Calibri" w:cs="Calibri"/>
+                <w:color w:val="000000"/>
+              </w:rPr>
+              <w:t xml:space="preserve">  :</w:t>
+            </w:r>
+            <w:proofErr w:type="gramEnd"/>
+            <w:r>
+              <w:rPr>
+                <w:rFonts w:ascii="Calibri" w:eastAsia="Times New Roman" w:hAnsi="Calibri" w:cs="Calibri"/>
+                <w:color w:val="000000"/>
+              </w:rPr>
+              <w:t xml:space="preserve"> 5125  </w:t>
             </w:r>
           </w:p>
         </w:tc>
@@ -1833,7 +2337,23 @@
                 <w:rFonts w:ascii="Calibri" w:eastAsia="Times New Roman" w:hAnsi="Calibri" w:cs="Calibri"/>
                 <w:color w:val="000000"/>
               </w:rPr>
-              <w:t xml:space="preserve"> Separated            : 1530  </w:t>
+              <w:t xml:space="preserve"> Separated          </w:t>
+            </w:r>
+            <w:proofErr w:type="gramStart"/>
+            <w:r>
+              <w:rPr>
+                <w:rFonts w:ascii="Calibri" w:eastAsia="Times New Roman" w:hAnsi="Calibri" w:cs="Calibri"/>
+                <w:color w:val="000000"/>
+              </w:rPr>
+              <w:t xml:space="preserve">  :</w:t>
+            </w:r>
+            <w:proofErr w:type="gramEnd"/>
+            <w:r>
+              <w:rPr>
+                <w:rFonts w:ascii="Calibri" w:eastAsia="Times New Roman" w:hAnsi="Calibri" w:cs="Calibri"/>
+                <w:color w:val="000000"/>
+              </w:rPr>
+              <w:t xml:space="preserve"> 1530  </w:t>
             </w:r>
           </w:p>
         </w:tc>
@@ -1858,7 +2378,23 @@
                 <w:rFonts w:ascii="Calibri" w:eastAsia="Times New Roman" w:hAnsi="Calibri" w:cs="Calibri"/>
                 <w:color w:val="000000"/>
               </w:rPr>
-              <w:t xml:space="preserve"> Other-service  : 4923  </w:t>
+              <w:t xml:space="preserve"> Other-</w:t>
+            </w:r>
+            <w:proofErr w:type="gramStart"/>
+            <w:r>
+              <w:rPr>
+                <w:rFonts w:ascii="Calibri" w:eastAsia="Times New Roman" w:hAnsi="Calibri" w:cs="Calibri"/>
+                <w:color w:val="000000"/>
+              </w:rPr>
+              <w:t>service  :</w:t>
+            </w:r>
+            <w:proofErr w:type="gramEnd"/>
+            <w:r>
+              <w:rPr>
+                <w:rFonts w:ascii="Calibri" w:eastAsia="Times New Roman" w:hAnsi="Calibri" w:cs="Calibri"/>
+                <w:color w:val="000000"/>
+              </w:rPr>
+              <w:t xml:space="preserve"> 4923  </w:t>
             </w:r>
           </w:p>
         </w:tc>
@@ -1883,7 +2419,23 @@
                 <w:rFonts w:ascii="Calibri" w:eastAsia="Times New Roman" w:hAnsi="Calibri" w:cs="Calibri"/>
                 <w:color w:val="000000"/>
               </w:rPr>
-              <w:t xml:space="preserve"> Wife          : 2331  </w:t>
+              <w:t xml:space="preserve"> Wife        </w:t>
+            </w:r>
+            <w:proofErr w:type="gramStart"/>
+            <w:r>
+              <w:rPr>
+                <w:rFonts w:ascii="Calibri" w:eastAsia="Times New Roman" w:hAnsi="Calibri" w:cs="Calibri"/>
+                <w:color w:val="000000"/>
+              </w:rPr>
+              <w:t xml:space="preserve">  :</w:t>
+            </w:r>
+            <w:proofErr w:type="gramEnd"/>
+            <w:r>
+              <w:rPr>
+                <w:rFonts w:ascii="Calibri" w:eastAsia="Times New Roman" w:hAnsi="Calibri" w:cs="Calibri"/>
+                <w:color w:val="000000"/>
+              </w:rPr>
+              <w:t xml:space="preserve"> 2331  </w:t>
             </w:r>
           </w:p>
         </w:tc>
@@ -1930,7 +2482,23 @@
                 <w:rFonts w:ascii="Calibri" w:eastAsia="Times New Roman" w:hAnsi="Calibri" w:cs="Calibri"/>
                 <w:color w:val="000000"/>
               </w:rPr>
-              <w:t xml:space="preserve"> Widowed              : 1518  </w:t>
+              <w:t xml:space="preserve"> Widowed            </w:t>
+            </w:r>
+            <w:proofErr w:type="gramStart"/>
+            <w:r>
+              <w:rPr>
+                <w:rFonts w:ascii="Calibri" w:eastAsia="Times New Roman" w:hAnsi="Calibri" w:cs="Calibri"/>
+                <w:color w:val="000000"/>
+              </w:rPr>
+              <w:t xml:space="preserve">  :</w:t>
+            </w:r>
+            <w:proofErr w:type="gramEnd"/>
+            <w:r>
+              <w:rPr>
+                <w:rFonts w:ascii="Calibri" w:eastAsia="Times New Roman" w:hAnsi="Calibri" w:cs="Calibri"/>
+                <w:color w:val="000000"/>
+              </w:rPr>
+              <w:t xml:space="preserve"> 1518  </w:t>
             </w:r>
           </w:p>
         </w:tc>
@@ -1955,7 +2523,23 @@
                 <w:rFonts w:ascii="Calibri" w:eastAsia="Times New Roman" w:hAnsi="Calibri" w:cs="Calibri"/>
                 <w:color w:val="000000"/>
               </w:rPr>
-              <w:t xml:space="preserve">(Other)         :14434  </w:t>
+              <w:t>(</w:t>
+            </w:r>
+            <w:proofErr w:type="gramStart"/>
+            <w:r>
+              <w:rPr>
+                <w:rFonts w:ascii="Calibri" w:eastAsia="Times New Roman" w:hAnsi="Calibri" w:cs="Calibri"/>
+                <w:color w:val="000000"/>
+              </w:rPr>
+              <w:t xml:space="preserve">Other)   </w:t>
+            </w:r>
+            <w:proofErr w:type="gramEnd"/>
+            <w:r>
+              <w:rPr>
+                <w:rFonts w:ascii="Calibri" w:eastAsia="Times New Roman" w:hAnsi="Calibri" w:cs="Calibri"/>
+                <w:color w:val="000000"/>
+              </w:rPr>
+              <w:t xml:space="preserve">      :14434  </w:t>
             </w:r>
           </w:p>
         </w:tc>
@@ -2081,8 +2665,19 @@
                 <w:rFonts w:ascii="Calibri" w:eastAsia="Times New Roman" w:hAnsi="Calibri" w:cs="Calibri"/>
                 <w:color w:val="000000"/>
               </w:rPr>
-              <w:t xml:space="preserve"> capital.gain</w:t>
-            </w:r>
+              <w:t xml:space="preserve"> </w:t>
+            </w:r>
+            <w:proofErr w:type="spellStart"/>
+            <w:proofErr w:type="gramStart"/>
+            <w:r>
+              <w:rPr>
+                <w:rFonts w:ascii="Calibri" w:eastAsia="Times New Roman" w:hAnsi="Calibri" w:cs="Calibri"/>
+                <w:color w:val="000000"/>
+              </w:rPr>
+              <w:t>capital.gain</w:t>
+            </w:r>
+            <w:proofErr w:type="spellEnd"/>
+            <w:proofErr w:type="gramEnd"/>
           </w:p>
         </w:tc>
         <w:tc>
@@ -2106,8 +2701,19 @@
                 <w:rFonts w:ascii="Calibri" w:eastAsia="Times New Roman" w:hAnsi="Calibri" w:cs="Calibri"/>
                 <w:color w:val="000000"/>
               </w:rPr>
-              <w:t xml:space="preserve"> capital.loss</w:t>
-            </w:r>
+              <w:t xml:space="preserve"> </w:t>
+            </w:r>
+            <w:proofErr w:type="spellStart"/>
+            <w:proofErr w:type="gramStart"/>
+            <w:r>
+              <w:rPr>
+                <w:rFonts w:ascii="Calibri" w:eastAsia="Times New Roman" w:hAnsi="Calibri" w:cs="Calibri"/>
+                <w:color w:val="000000"/>
+              </w:rPr>
+              <w:t>capital.loss</w:t>
+            </w:r>
+            <w:proofErr w:type="spellEnd"/>
+            <w:proofErr w:type="gramEnd"/>
           </w:p>
         </w:tc>
         <w:tc>
@@ -2126,6 +2732,8 @@
                 <w:color w:val="000000"/>
               </w:rPr>
             </w:pPr>
+            <w:proofErr w:type="spellStart"/>
+            <w:proofErr w:type="gramStart"/>
             <w:r>
               <w:rPr>
                 <w:rFonts w:ascii="Calibri" w:eastAsia="Times New Roman" w:hAnsi="Calibri" w:cs="Calibri"/>
@@ -2133,6 +2741,8 @@
               </w:rPr>
               <w:t>hours.per.week</w:t>
             </w:r>
+            <w:proofErr w:type="spellEnd"/>
+            <w:proofErr w:type="gramEnd"/>
           </w:p>
         </w:tc>
         <w:tc>
@@ -2156,8 +2766,19 @@
                 <w:rFonts w:ascii="Calibri" w:eastAsia="Times New Roman" w:hAnsi="Calibri" w:cs="Calibri"/>
                 <w:color w:val="000000"/>
               </w:rPr>
-              <w:t xml:space="preserve">       native.country</w:t>
-            </w:r>
+              <w:t xml:space="preserve">       </w:t>
+            </w:r>
+            <w:proofErr w:type="spellStart"/>
+            <w:proofErr w:type="gramStart"/>
+            <w:r>
+              <w:rPr>
+                <w:rFonts w:ascii="Calibri" w:eastAsia="Times New Roman" w:hAnsi="Calibri" w:cs="Calibri"/>
+                <w:color w:val="000000"/>
+              </w:rPr>
+              <w:t>native.country</w:t>
+            </w:r>
+            <w:proofErr w:type="spellEnd"/>
+            <w:proofErr w:type="gramEnd"/>
           </w:p>
         </w:tc>
       </w:tr>
@@ -2268,7 +2889,23 @@
                 <w:rFonts w:ascii="Calibri" w:eastAsia="Times New Roman" w:hAnsi="Calibri" w:cs="Calibri"/>
                 <w:color w:val="000000"/>
               </w:rPr>
-              <w:t xml:space="preserve">Min.   :    0  </w:t>
+              <w:t xml:space="preserve">Min. </w:t>
+            </w:r>
+            <w:proofErr w:type="gramStart"/>
+            <w:r>
+              <w:rPr>
+                <w:rFonts w:ascii="Calibri" w:eastAsia="Times New Roman" w:hAnsi="Calibri" w:cs="Calibri"/>
+                <w:color w:val="000000"/>
+              </w:rPr>
+              <w:t xml:space="preserve">  :</w:t>
+            </w:r>
+            <w:proofErr w:type="gramEnd"/>
+            <w:r>
+              <w:rPr>
+                <w:rFonts w:ascii="Calibri" w:eastAsia="Times New Roman" w:hAnsi="Calibri" w:cs="Calibri"/>
+                <w:color w:val="000000"/>
+              </w:rPr>
+              <w:t xml:space="preserve">    0  </w:t>
             </w:r>
           </w:p>
         </w:tc>
@@ -2293,7 +2930,23 @@
                 <w:rFonts w:ascii="Calibri" w:eastAsia="Times New Roman" w:hAnsi="Calibri" w:cs="Calibri"/>
                 <w:color w:val="000000"/>
               </w:rPr>
-              <w:t xml:space="preserve">Min.   :   0.0  </w:t>
+              <w:t xml:space="preserve">Min. </w:t>
+            </w:r>
+            <w:proofErr w:type="gramStart"/>
+            <w:r>
+              <w:rPr>
+                <w:rFonts w:ascii="Calibri" w:eastAsia="Times New Roman" w:hAnsi="Calibri" w:cs="Calibri"/>
+                <w:color w:val="000000"/>
+              </w:rPr>
+              <w:t xml:space="preserve">  :</w:t>
+            </w:r>
+            <w:proofErr w:type="gramEnd"/>
+            <w:r>
+              <w:rPr>
+                <w:rFonts w:ascii="Calibri" w:eastAsia="Times New Roman" w:hAnsi="Calibri" w:cs="Calibri"/>
+                <w:color w:val="000000"/>
+              </w:rPr>
+              <w:t xml:space="preserve">   0.0  </w:t>
             </w:r>
           </w:p>
         </w:tc>
@@ -2318,7 +2971,23 @@
                 <w:rFonts w:ascii="Calibri" w:eastAsia="Times New Roman" w:hAnsi="Calibri" w:cs="Calibri"/>
                 <w:color w:val="000000"/>
               </w:rPr>
-              <w:t xml:space="preserve">Min.   : 1.00  </w:t>
+              <w:t xml:space="preserve">Min. </w:t>
+            </w:r>
+            <w:proofErr w:type="gramStart"/>
+            <w:r>
+              <w:rPr>
+                <w:rFonts w:ascii="Calibri" w:eastAsia="Times New Roman" w:hAnsi="Calibri" w:cs="Calibri"/>
+                <w:color w:val="000000"/>
+              </w:rPr>
+              <w:t xml:space="preserve">  :</w:t>
+            </w:r>
+            <w:proofErr w:type="gramEnd"/>
+            <w:r>
+              <w:rPr>
+                <w:rFonts w:ascii="Calibri" w:eastAsia="Times New Roman" w:hAnsi="Calibri" w:cs="Calibri"/>
+                <w:color w:val="000000"/>
+              </w:rPr>
+              <w:t xml:space="preserve"> 1.00  </w:t>
             </w:r>
           </w:p>
         </w:tc>
@@ -2414,8 +3083,17 @@
                 <w:rFonts w:ascii="Calibri" w:eastAsia="Times New Roman" w:hAnsi="Calibri" w:cs="Calibri"/>
                 <w:color w:val="000000"/>
               </w:rPr>
-              <w:t xml:space="preserve"> Male  :</w:t>
-            </w:r>
+              <w:t xml:space="preserve"> </w:t>
+            </w:r>
+            <w:proofErr w:type="gramStart"/>
+            <w:r>
+              <w:rPr>
+                <w:rFonts w:ascii="Calibri" w:eastAsia="Times New Roman" w:hAnsi="Calibri" w:cs="Calibri"/>
+                <w:color w:val="000000"/>
+              </w:rPr>
+              <w:t>Male  :</w:t>
+            </w:r>
+            <w:proofErr w:type="gramEnd"/>
           </w:p>
           <w:p>
             <w:pPr>
@@ -2530,7 +3208,23 @@
                 <w:rFonts w:ascii="Calibri" w:eastAsia="Times New Roman" w:hAnsi="Calibri" w:cs="Calibri"/>
                 <w:color w:val="000000"/>
               </w:rPr>
-              <w:t xml:space="preserve"> Mexico       :  951  </w:t>
+              <w:t xml:space="preserve"> Mexico     </w:t>
+            </w:r>
+            <w:proofErr w:type="gramStart"/>
+            <w:r>
+              <w:rPr>
+                <w:rFonts w:ascii="Calibri" w:eastAsia="Times New Roman" w:hAnsi="Calibri" w:cs="Calibri"/>
+                <w:color w:val="000000"/>
+              </w:rPr>
+              <w:t xml:space="preserve">  :</w:t>
+            </w:r>
+            <w:proofErr w:type="gramEnd"/>
+            <w:r>
+              <w:rPr>
+                <w:rFonts w:ascii="Calibri" w:eastAsia="Times New Roman" w:hAnsi="Calibri" w:cs="Calibri"/>
+                <w:color w:val="000000"/>
+              </w:rPr>
+              <w:t xml:space="preserve">  951  </w:t>
             </w:r>
           </w:p>
         </w:tc>
@@ -2597,12 +3291,21 @@
                 <w:color w:val="000000"/>
               </w:rPr>
             </w:pPr>
-            <w:r>
-              <w:rPr>
-                <w:rFonts w:ascii="Calibri" w:eastAsia="Times New Roman" w:hAnsi="Calibri" w:cs="Calibri"/>
-                <w:color w:val="000000"/>
-              </w:rPr>
-              <w:t xml:space="preserve">Median :    0  </w:t>
+            <w:proofErr w:type="gramStart"/>
+            <w:r>
+              <w:rPr>
+                <w:rFonts w:ascii="Calibri" w:eastAsia="Times New Roman" w:hAnsi="Calibri" w:cs="Calibri"/>
+                <w:color w:val="000000"/>
+              </w:rPr>
+              <w:t>Median :</w:t>
+            </w:r>
+            <w:proofErr w:type="gramEnd"/>
+            <w:r>
+              <w:rPr>
+                <w:rFonts w:ascii="Calibri" w:eastAsia="Times New Roman" w:hAnsi="Calibri" w:cs="Calibri"/>
+                <w:color w:val="000000"/>
+              </w:rPr>
+              <w:t xml:space="preserve">    0  </w:t>
             </w:r>
           </w:p>
         </w:tc>
@@ -2622,12 +3325,21 @@
                 <w:color w:val="000000"/>
               </w:rPr>
             </w:pPr>
-            <w:r>
-              <w:rPr>
-                <w:rFonts w:ascii="Calibri" w:eastAsia="Times New Roman" w:hAnsi="Calibri" w:cs="Calibri"/>
-                <w:color w:val="000000"/>
-              </w:rPr>
-              <w:t xml:space="preserve">Median :   0.0  </w:t>
+            <w:proofErr w:type="gramStart"/>
+            <w:r>
+              <w:rPr>
+                <w:rFonts w:ascii="Calibri" w:eastAsia="Times New Roman" w:hAnsi="Calibri" w:cs="Calibri"/>
+                <w:color w:val="000000"/>
+              </w:rPr>
+              <w:t>Median :</w:t>
+            </w:r>
+            <w:proofErr w:type="gramEnd"/>
+            <w:r>
+              <w:rPr>
+                <w:rFonts w:ascii="Calibri" w:eastAsia="Times New Roman" w:hAnsi="Calibri" w:cs="Calibri"/>
+                <w:color w:val="000000"/>
+              </w:rPr>
+              <w:t xml:space="preserve">   0.0  </w:t>
             </w:r>
           </w:p>
         </w:tc>
@@ -2677,7 +3389,23 @@
                 <w:rFonts w:ascii="Calibri" w:eastAsia="Times New Roman" w:hAnsi="Calibri" w:cs="Calibri"/>
                 <w:color w:val="000000"/>
               </w:rPr>
-              <w:t xml:space="preserve">Unknown       :  857  </w:t>
+              <w:t xml:space="preserve">Unknown     </w:t>
+            </w:r>
+            <w:proofErr w:type="gramStart"/>
+            <w:r>
+              <w:rPr>
+                <w:rFonts w:ascii="Calibri" w:eastAsia="Times New Roman" w:hAnsi="Calibri" w:cs="Calibri"/>
+                <w:color w:val="000000"/>
+              </w:rPr>
+              <w:t xml:space="preserve">  :</w:t>
+            </w:r>
+            <w:proofErr w:type="gramEnd"/>
+            <w:r>
+              <w:rPr>
+                <w:rFonts w:ascii="Calibri" w:eastAsia="Times New Roman" w:hAnsi="Calibri" w:cs="Calibri"/>
+                <w:color w:val="000000"/>
+              </w:rPr>
+              <w:t xml:space="preserve">  857  </w:t>
             </w:r>
           </w:p>
         </w:tc>
@@ -2749,7 +3477,23 @@
                 <w:rFonts w:ascii="Calibri" w:eastAsia="Times New Roman" w:hAnsi="Calibri" w:cs="Calibri"/>
                 <w:color w:val="000000"/>
               </w:rPr>
-              <w:t xml:space="preserve">Mean   : 1079  </w:t>
+              <w:t xml:space="preserve">Mean </w:t>
+            </w:r>
+            <w:proofErr w:type="gramStart"/>
+            <w:r>
+              <w:rPr>
+                <w:rFonts w:ascii="Calibri" w:eastAsia="Times New Roman" w:hAnsi="Calibri" w:cs="Calibri"/>
+                <w:color w:val="000000"/>
+              </w:rPr>
+              <w:t xml:space="preserve">  :</w:t>
+            </w:r>
+            <w:proofErr w:type="gramEnd"/>
+            <w:r>
+              <w:rPr>
+                <w:rFonts w:ascii="Calibri" w:eastAsia="Times New Roman" w:hAnsi="Calibri" w:cs="Calibri"/>
+                <w:color w:val="000000"/>
+              </w:rPr>
+              <w:t xml:space="preserve"> 1079  </w:t>
             </w:r>
           </w:p>
         </w:tc>
@@ -2774,7 +3518,23 @@
                 <w:rFonts w:ascii="Calibri" w:eastAsia="Times New Roman" w:hAnsi="Calibri" w:cs="Calibri"/>
                 <w:color w:val="000000"/>
               </w:rPr>
-              <w:t xml:space="preserve">Mean   :  87.5  </w:t>
+              <w:t xml:space="preserve">Mean </w:t>
+            </w:r>
+            <w:proofErr w:type="gramStart"/>
+            <w:r>
+              <w:rPr>
+                <w:rFonts w:ascii="Calibri" w:eastAsia="Times New Roman" w:hAnsi="Calibri" w:cs="Calibri"/>
+                <w:color w:val="000000"/>
+              </w:rPr>
+              <w:t xml:space="preserve">  :</w:t>
+            </w:r>
+            <w:proofErr w:type="gramEnd"/>
+            <w:r>
+              <w:rPr>
+                <w:rFonts w:ascii="Calibri" w:eastAsia="Times New Roman" w:hAnsi="Calibri" w:cs="Calibri"/>
+                <w:color w:val="000000"/>
+              </w:rPr>
+              <w:t xml:space="preserve">  87.5  </w:t>
             </w:r>
           </w:p>
         </w:tc>
@@ -2824,7 +3584,23 @@
                 <w:rFonts w:ascii="Calibri" w:eastAsia="Times New Roman" w:hAnsi="Calibri" w:cs="Calibri"/>
                 <w:color w:val="000000"/>
               </w:rPr>
-              <w:t xml:space="preserve"> Philippines  :  295  </w:t>
+              <w:t xml:space="preserve"> </w:t>
+            </w:r>
+            <w:proofErr w:type="gramStart"/>
+            <w:r>
+              <w:rPr>
+                <w:rFonts w:ascii="Calibri" w:eastAsia="Times New Roman" w:hAnsi="Calibri" w:cs="Calibri"/>
+                <w:color w:val="000000"/>
+              </w:rPr>
+              <w:t>Philippines  :</w:t>
+            </w:r>
+            <w:proofErr w:type="gramEnd"/>
+            <w:r>
+              <w:rPr>
+                <w:rFonts w:ascii="Calibri" w:eastAsia="Times New Roman" w:hAnsi="Calibri" w:cs="Calibri"/>
+                <w:color w:val="000000"/>
+              </w:rPr>
+              <w:t xml:space="preserve">  295  </w:t>
             </w:r>
           </w:p>
         </w:tc>
@@ -2985,7 +3761,23 @@
                 <w:rFonts w:ascii="Calibri" w:eastAsia="Times New Roman" w:hAnsi="Calibri" w:cs="Calibri"/>
                 <w:color w:val="000000"/>
               </w:rPr>
-              <w:t xml:space="preserve"> Germany      :  206  </w:t>
+              <w:t xml:space="preserve"> Germany    </w:t>
+            </w:r>
+            <w:proofErr w:type="gramStart"/>
+            <w:r>
+              <w:rPr>
+                <w:rFonts w:ascii="Calibri" w:eastAsia="Times New Roman" w:hAnsi="Calibri" w:cs="Calibri"/>
+                <w:color w:val="000000"/>
+              </w:rPr>
+              <w:t xml:space="preserve">  :</w:t>
+            </w:r>
+            <w:proofErr w:type="gramEnd"/>
+            <w:r>
+              <w:rPr>
+                <w:rFonts w:ascii="Calibri" w:eastAsia="Times New Roman" w:hAnsi="Calibri" w:cs="Calibri"/>
+                <w:color w:val="000000"/>
+              </w:rPr>
+              <w:t xml:space="preserve">  206  </w:t>
             </w:r>
           </w:p>
         </w:tc>
@@ -3125,7 +3917,23 @@
                 <w:rFonts w:ascii="Calibri" w:eastAsia="Times New Roman" w:hAnsi="Calibri" w:cs="Calibri"/>
                 <w:color w:val="000000"/>
               </w:rPr>
-              <w:t xml:space="preserve"> Puerto-Rico  :  184  </w:t>
+              <w:t xml:space="preserve"> Puerto-</w:t>
+            </w:r>
+            <w:proofErr w:type="gramStart"/>
+            <w:r>
+              <w:rPr>
+                <w:rFonts w:ascii="Calibri" w:eastAsia="Times New Roman" w:hAnsi="Calibri" w:cs="Calibri"/>
+                <w:color w:val="000000"/>
+              </w:rPr>
+              <w:t>Rico  :</w:t>
+            </w:r>
+            <w:proofErr w:type="gramEnd"/>
+            <w:r>
+              <w:rPr>
+                <w:rFonts w:ascii="Calibri" w:eastAsia="Times New Roman" w:hAnsi="Calibri" w:cs="Calibri"/>
+                <w:color w:val="000000"/>
+              </w:rPr>
+              <w:t xml:space="preserve">  184  </w:t>
             </w:r>
           </w:p>
         </w:tc>
@@ -3240,7 +4048,23 @@
                 <w:rFonts w:ascii="Calibri" w:eastAsia="Times New Roman" w:hAnsi="Calibri" w:cs="Calibri"/>
                 <w:color w:val="000000"/>
               </w:rPr>
-              <w:t xml:space="preserve">(Other)       : 2517  </w:t>
+              <w:t>(</w:t>
+            </w:r>
+            <w:proofErr w:type="gramStart"/>
+            <w:r>
+              <w:rPr>
+                <w:rFonts w:ascii="Calibri" w:eastAsia="Times New Roman" w:hAnsi="Calibri" w:cs="Calibri"/>
+                <w:color w:val="000000"/>
+              </w:rPr>
+              <w:t xml:space="preserve">Other)   </w:t>
+            </w:r>
+            <w:proofErr w:type="gramEnd"/>
+            <w:r>
+              <w:rPr>
+                <w:rFonts w:ascii="Calibri" w:eastAsia="Times New Roman" w:hAnsi="Calibri" w:cs="Calibri"/>
+                <w:color w:val="000000"/>
+              </w:rPr>
+              <w:t xml:space="preserve">    : 2517  </w:t>
             </w:r>
           </w:p>
         </w:tc>
@@ -3281,11 +4105,31 @@
       <w:r>
         <w:t xml:space="preserve">Individual variables that showed some possible need for recombination were </w:t>
       </w:r>
-      <w:r>
-        <w:t xml:space="preserve">capital.gain, capital.loss, </w:t>
-      </w:r>
-      <w:r>
-        <w:t>workclass, occupation</w:t>
+      <w:proofErr w:type="spellStart"/>
+      <w:proofErr w:type="gramStart"/>
+      <w:r>
+        <w:t>capital.gain</w:t>
+      </w:r>
+      <w:proofErr w:type="spellEnd"/>
+      <w:proofErr w:type="gramEnd"/>
+      <w:r>
+        <w:t xml:space="preserve">, </w:t>
+      </w:r>
+      <w:proofErr w:type="spellStart"/>
+      <w:r>
+        <w:t>capital.loss</w:t>
+      </w:r>
+      <w:proofErr w:type="spellEnd"/>
+      <w:r>
+        <w:t xml:space="preserve">, </w:t>
+      </w:r>
+      <w:proofErr w:type="spellStart"/>
+      <w:r>
+        <w:t>workclass</w:t>
+      </w:r>
+      <w:proofErr w:type="spellEnd"/>
+      <w:r>
+        <w:t>, occupation</w:t>
       </w:r>
       <w:r>
         <w:t xml:space="preserve"> and</w:t>
@@ -3293,21 +4137,56 @@
       <w:r>
         <w:t xml:space="preserve"> </w:t>
       </w:r>
+      <w:proofErr w:type="spellStart"/>
       <w:r>
         <w:t>marital.status</w:t>
       </w:r>
+      <w:proofErr w:type="spellEnd"/>
       <w:r>
         <w:t>.</w:t>
       </w:r>
     </w:p>
     <w:p>
-      <w:r>
-        <w:t>Capital.gain/ capital.loss variables</w:t>
+      <w:proofErr w:type="spellStart"/>
+      <w:r>
+        <w:t>Capital.gain</w:t>
+      </w:r>
+      <w:proofErr w:type="spellEnd"/>
+      <w:r>
+        <w:t xml:space="preserve">/ </w:t>
+      </w:r>
+      <w:proofErr w:type="spellStart"/>
+      <w:proofErr w:type="gramStart"/>
+      <w:r>
+        <w:t>capital.loss</w:t>
+      </w:r>
+      <w:proofErr w:type="spellEnd"/>
+      <w:proofErr w:type="gramEnd"/>
+      <w:r>
+        <w:t xml:space="preserve"> variables</w:t>
       </w:r>
     </w:p>
     <w:p>
       <w:r>
-        <w:t xml:space="preserve">There were also a lot of zeros in the capital.gain and capital.loss columns, so we made the decision to change those to “yes” or “no” binary factor columns because it makes more sense when predicting if someone makes more than $50k annually and removed the original numeric variables. </w:t>
+        <w:t xml:space="preserve">There were also a lot of zeros in the </w:t>
+      </w:r>
+      <w:proofErr w:type="spellStart"/>
+      <w:proofErr w:type="gramStart"/>
+      <w:r>
+        <w:t>capital.gain</w:t>
+      </w:r>
+      <w:proofErr w:type="spellEnd"/>
+      <w:proofErr w:type="gramEnd"/>
+      <w:r>
+        <w:t xml:space="preserve"> and </w:t>
+      </w:r>
+      <w:proofErr w:type="spellStart"/>
+      <w:r>
+        <w:t>capital.loss</w:t>
+      </w:r>
+      <w:proofErr w:type="spellEnd"/>
+      <w:r>
+        <w:t xml:space="preserve"> columns, so we made the decision to change those to “yes” or “no” binary factor columns because it makes more sense when predicting if someone makes more than $50k annually and removed the original numeric variables. </w:t>
       </w:r>
     </w:p>
     <w:p/>
@@ -3317,9 +4196,30 @@
       </w:r>
     </w:p>
     <w:p>
+      <w:proofErr w:type="spellStart"/>
       <w:r>
         <w:lastRenderedPageBreak/>
-        <w:t xml:space="preserve">Workclass: Further exploring workclass, there are so few govermental jobs, it looks like it makes sense to merge those together as well as unpaid with unknown. Just to confirm a logical regression analysis obtaining p-values from z-values was used and it indeed made sense to combine these factor levels to end up with just 5 factor levels from the original 9. Proportions between and among levels is below showing more reasonable </w:t>
+        <w:t>Workclass</w:t>
+      </w:r>
+      <w:proofErr w:type="spellEnd"/>
+      <w:r>
+        <w:t xml:space="preserve">: Further exploring </w:t>
+      </w:r>
+      <w:proofErr w:type="spellStart"/>
+      <w:r>
+        <w:t>workclass</w:t>
+      </w:r>
+      <w:proofErr w:type="spellEnd"/>
+      <w:r>
+        <w:t xml:space="preserve">, there are so few </w:t>
+      </w:r>
+      <w:proofErr w:type="spellStart"/>
+      <w:r>
+        <w:t>govermental</w:t>
+      </w:r>
+      <w:proofErr w:type="spellEnd"/>
+      <w:r>
+        <w:t xml:space="preserve"> jobs, it looks like it makes sense to merge those together as well as unpaid with unknown. Just to confirm a logical regression analysis obtaining p-values from z-values was used and it indeed made sense to combine these factor levels to end up with just 5 factor levels from the original 9. Proportions between and among levels is below showing more reasonable </w:t>
       </w:r>
       <w:r>
         <w:t>weight per level.</w:t>
@@ -3760,8 +4660,17 @@
                 <w:rFonts w:ascii="Calibri" w:eastAsia="Times New Roman" w:hAnsi="Calibri" w:cs="Calibri"/>
                 <w:color w:val="000000"/>
               </w:rPr>
-              <w:t xml:space="preserve">  Self-emp-inc</w:t>
-            </w:r>
+              <w:t xml:space="preserve">  Self-emp-</w:t>
+            </w:r>
+            <w:proofErr w:type="spellStart"/>
+            <w:r>
+              <w:rPr>
+                <w:rFonts w:ascii="Calibri" w:eastAsia="Times New Roman" w:hAnsi="Calibri" w:cs="Calibri"/>
+                <w:color w:val="000000"/>
+              </w:rPr>
+              <w:t>inc</w:t>
+            </w:r>
+            <w:proofErr w:type="spellEnd"/>
           </w:p>
         </w:tc>
         <w:tc>
@@ -3892,8 +4801,17 @@
                 <w:rFonts w:ascii="Calibri" w:eastAsia="Times New Roman" w:hAnsi="Calibri" w:cs="Calibri"/>
                 <w:color w:val="000000"/>
               </w:rPr>
-              <w:t xml:space="preserve">  Self-emp-not-inc</w:t>
-            </w:r>
+              <w:t xml:space="preserve">  Self-emp-not-</w:t>
+            </w:r>
+            <w:proofErr w:type="spellStart"/>
+            <w:r>
+              <w:rPr>
+                <w:rFonts w:ascii="Calibri" w:eastAsia="Times New Roman" w:hAnsi="Calibri" w:cs="Calibri"/>
+                <w:color w:val="000000"/>
+              </w:rPr>
+              <w:t>inc</w:t>
+            </w:r>
+            <w:proofErr w:type="spellEnd"/>
           </w:p>
         </w:tc>
         <w:tc>
@@ -4141,10 +5059,30 @@
         <w:t xml:space="preserve"> or 0.03% of the total</w:t>
       </w:r>
       <w:r>
-        <w:t>, essentially giving it very little predictive power, but after a logistic regression test we see the pvalue = 0.03 from zvalue, we notice the confidence interval (</w:t>
-      </w:r>
-      <w:r>
-        <w:t>-0.02031461</w:t>
+        <w:t xml:space="preserve">, essentially giving it very little predictive power, but after a logistic regression test we see the </w:t>
+      </w:r>
+      <w:proofErr w:type="spellStart"/>
+      <w:r>
+        <w:t>pvalue</w:t>
+      </w:r>
+      <w:proofErr w:type="spellEnd"/>
+      <w:r>
+        <w:t xml:space="preserve"> = 0.03 from </w:t>
+      </w:r>
+      <w:proofErr w:type="spellStart"/>
+      <w:r>
+        <w:t>zvalue</w:t>
+      </w:r>
+      <w:proofErr w:type="spellEnd"/>
+      <w:r>
+        <w:t>, we notice the confidence interval (</w:t>
+      </w:r>
+      <w:r>
+        <w:t>-0.</w:t>
+      </w:r>
+      <w:proofErr w:type="gramStart"/>
+      <w:r>
+        <w:t>02031461</w:t>
       </w:r>
       <w:r>
         <w:t>,</w:t>
@@ -4152,12 +5090,34 @@
       <w:r>
         <w:t xml:space="preserve">  2.185816489</w:t>
       </w:r>
+      <w:proofErr w:type="gramEnd"/>
       <w:r>
         <w:t>) crosses zero, so merging it with a similar occupation makes sense</w:t>
       </w:r>
       <w:r>
-        <w:t>. Also notable is that Machine-op-inspct has pvalue=0.07 with CI(</w:t>
-      </w:r>
+        <w:t>. Also notable is that Machine-op-</w:t>
+      </w:r>
+      <w:proofErr w:type="spellStart"/>
+      <w:r>
+        <w:t>inspct</w:t>
+      </w:r>
+      <w:proofErr w:type="spellEnd"/>
+      <w:r>
+        <w:t xml:space="preserve"> has </w:t>
+      </w:r>
+      <w:proofErr w:type="spellStart"/>
+      <w:r>
+        <w:t>pvalue</w:t>
+      </w:r>
+      <w:proofErr w:type="spellEnd"/>
+      <w:r>
+        <w:t xml:space="preserve">=0.07 with </w:t>
+      </w:r>
+      <w:proofErr w:type="gramStart"/>
+      <w:r>
+        <w:t>CI(</w:t>
+      </w:r>
+      <w:proofErr w:type="gramEnd"/>
       <w:r>
         <w:t>-0.25527485</w:t>
       </w:r>
@@ -4171,7 +5131,15 @@
         <w:t>)</w:t>
       </w:r>
       <w:r>
-        <w:t>, we merged that with Other-Service. A follow up glm showed the recombined variables are all statistically significant without any confidence intervals crossing zero.</w:t>
+        <w:t xml:space="preserve">, we merged that with Other-Service. A follow up </w:t>
+      </w:r>
+      <w:proofErr w:type="spellStart"/>
+      <w:r>
+        <w:t>glm</w:t>
+      </w:r>
+      <w:proofErr w:type="spellEnd"/>
+      <w:r>
+        <w:t xml:space="preserve"> showed the recombined variables are all statistically significant without any confidence intervals crossing zero.</w:t>
       </w:r>
     </w:p>
     <w:tbl>
@@ -4486,13 +5454,31 @@
                 <w:color w:val="000000"/>
               </w:rPr>
             </w:pPr>
-            <w:r>
-              <w:rPr>
-                <w:rFonts w:ascii="Calibri" w:eastAsia="Times New Roman" w:hAnsi="Calibri" w:cs="Calibri"/>
-                <w:color w:val="000000"/>
-              </w:rPr>
-              <w:t>ArmForc/ProtSvc</w:t>
-            </w:r>
+            <w:proofErr w:type="spellStart"/>
+            <w:r>
+              <w:rPr>
+                <w:rFonts w:ascii="Calibri" w:eastAsia="Times New Roman" w:hAnsi="Calibri" w:cs="Calibri"/>
+                <w:color w:val="000000"/>
+              </w:rPr>
+              <w:t>ArmForc</w:t>
+            </w:r>
+            <w:proofErr w:type="spellEnd"/>
+            <w:r>
+              <w:rPr>
+                <w:rFonts w:ascii="Calibri" w:eastAsia="Times New Roman" w:hAnsi="Calibri" w:cs="Calibri"/>
+                <w:color w:val="000000"/>
+              </w:rPr>
+              <w:t>/</w:t>
+            </w:r>
+            <w:proofErr w:type="spellStart"/>
+            <w:r>
+              <w:rPr>
+                <w:rFonts w:ascii="Calibri" w:eastAsia="Times New Roman" w:hAnsi="Calibri" w:cs="Calibri"/>
+                <w:color w:val="000000"/>
+              </w:rPr>
+              <w:t>ProtSvc</w:t>
+            </w:r>
+            <w:proofErr w:type="spellEnd"/>
           </w:p>
         </w:tc>
         <w:tc>
@@ -5146,13 +6132,31 @@
                 <w:color w:val="000000"/>
               </w:rPr>
             </w:pPr>
-            <w:r>
-              <w:rPr>
-                <w:rFonts w:ascii="Calibri" w:eastAsia="Times New Roman" w:hAnsi="Calibri" w:cs="Calibri"/>
-                <w:color w:val="000000"/>
-              </w:rPr>
-              <w:t>MachOpIns/OthSvc</w:t>
-            </w:r>
+            <w:proofErr w:type="spellStart"/>
+            <w:r>
+              <w:rPr>
+                <w:rFonts w:ascii="Calibri" w:eastAsia="Times New Roman" w:hAnsi="Calibri" w:cs="Calibri"/>
+                <w:color w:val="000000"/>
+              </w:rPr>
+              <w:t>MachOpIns</w:t>
+            </w:r>
+            <w:proofErr w:type="spellEnd"/>
+            <w:r>
+              <w:rPr>
+                <w:rFonts w:ascii="Calibri" w:eastAsia="Times New Roman" w:hAnsi="Calibri" w:cs="Calibri"/>
+                <w:color w:val="000000"/>
+              </w:rPr>
+              <w:t>/</w:t>
+            </w:r>
+            <w:proofErr w:type="spellStart"/>
+            <w:r>
+              <w:rPr>
+                <w:rFonts w:ascii="Calibri" w:eastAsia="Times New Roman" w:hAnsi="Calibri" w:cs="Calibri"/>
+                <w:color w:val="000000"/>
+              </w:rPr>
+              <w:t>OthSvc</w:t>
+            </w:r>
+            <w:proofErr w:type="spellEnd"/>
           </w:p>
         </w:tc>
         <w:tc>
@@ -5278,12 +6282,21 @@
                 <w:color w:val="000000"/>
               </w:rPr>
             </w:pPr>
-            <w:r>
-              <w:rPr>
-                <w:rFonts w:ascii="Calibri" w:eastAsia="Times New Roman" w:hAnsi="Calibri" w:cs="Calibri"/>
-                <w:color w:val="000000"/>
-              </w:rPr>
-              <w:t>Priv-house-serv</w:t>
+            <w:proofErr w:type="spellStart"/>
+            <w:r>
+              <w:rPr>
+                <w:rFonts w:ascii="Calibri" w:eastAsia="Times New Roman" w:hAnsi="Calibri" w:cs="Calibri"/>
+                <w:color w:val="000000"/>
+              </w:rPr>
+              <w:t>Priv</w:t>
+            </w:r>
+            <w:proofErr w:type="spellEnd"/>
+            <w:r>
+              <w:rPr>
+                <w:rFonts w:ascii="Calibri" w:eastAsia="Times New Roman" w:hAnsi="Calibri" w:cs="Calibri"/>
+                <w:color w:val="000000"/>
+              </w:rPr>
+              <w:t>-house-serv</w:t>
             </w:r>
           </w:p>
         </w:tc>
@@ -6048,7 +7061,17 @@
     <w:p/>
     <w:p>
       <w:r>
-        <w:t xml:space="preserve">For marital.status, we notice that there are very few </w:t>
+        <w:t xml:space="preserve">For </w:t>
+      </w:r>
+      <w:proofErr w:type="spellStart"/>
+      <w:proofErr w:type="gramStart"/>
+      <w:r>
+        <w:t>marital.status</w:t>
+      </w:r>
+      <w:proofErr w:type="spellEnd"/>
+      <w:proofErr w:type="gramEnd"/>
+      <w:r>
+        <w:t xml:space="preserve">, we notice that there are very few </w:t>
       </w:r>
       <w:r>
         <w:t>M</w:t>
@@ -6069,14 +7092,54 @@
         <w:t xml:space="preserve">-spouse (married civilian spouse). </w:t>
       </w:r>
       <w:r>
-        <w:t xml:space="preserve">We also see from a glm that Married-spouse-absent is not statistically significant when divorced is the reference, </w:t>
-      </w:r>
-      <w:r>
-        <w:t>after a couple trials with glm, we settled on combining Marrried-spouse-</w:t>
+        <w:t xml:space="preserve">We also see from a </w:t>
+      </w:r>
+      <w:proofErr w:type="spellStart"/>
+      <w:r>
+        <w:t>glm</w:t>
+      </w:r>
+      <w:proofErr w:type="spellEnd"/>
+      <w:r>
+        <w:t xml:space="preserve"> that Married-spouse-absent is not statistically significant when divorced is the reference, </w:t>
+      </w:r>
+      <w:r>
+        <w:t xml:space="preserve">after a couple trials with </w:t>
+      </w:r>
+      <w:proofErr w:type="spellStart"/>
+      <w:r>
+        <w:t>glm</w:t>
+      </w:r>
+      <w:proofErr w:type="spellEnd"/>
+      <w:r>
+        <w:t xml:space="preserve">, we settled on combining </w:t>
+      </w:r>
+      <w:proofErr w:type="spellStart"/>
+      <w:r>
+        <w:t>Marrried</w:t>
+      </w:r>
+      <w:proofErr w:type="spellEnd"/>
+      <w:r>
+        <w:t>-spouse-</w:t>
       </w:r>
       <w:r>
         <w:lastRenderedPageBreak/>
-        <w:t>absent with Separated and Married-AF-spouse with Married-civ-spouse, now all yield pvalues below 0.05 based on zvalues and no confidence intervals cross zero.</w:t>
+        <w:t xml:space="preserve">absent with Separated and Married-AF-spouse with Married-civ-spouse, now all yield </w:t>
+      </w:r>
+      <w:proofErr w:type="spellStart"/>
+      <w:r>
+        <w:t>pvalues</w:t>
+      </w:r>
+      <w:proofErr w:type="spellEnd"/>
+      <w:r>
+        <w:t xml:space="preserve"> below 0.05 based on </w:t>
+      </w:r>
+      <w:proofErr w:type="spellStart"/>
+      <w:r>
+        <w:t>zvalues</w:t>
+      </w:r>
+      <w:proofErr w:type="spellEnd"/>
+      <w:r>
+        <w:t xml:space="preserve"> and no confidence intervals cross zero.</w:t>
       </w:r>
     </w:p>
     <w:p/>
@@ -6128,9 +7191,12 @@
       <w:r>
         <w:t xml:space="preserve">, </w:t>
       </w:r>
+      <w:proofErr w:type="spellStart"/>
+      <w:proofErr w:type="gramStart"/>
       <w:r>
         <w:t>fnlwgt</w:t>
       </w:r>
+      <w:proofErr w:type="spellEnd"/>
       <w:r>
         <w:t xml:space="preserve">, </w:t>
       </w:r>
@@ -6139,11 +7205,22 @@
           <w:i/>
           <w:iCs/>
         </w:rPr>
-        <w:t xml:space="preserve"> education.num</w:t>
-      </w:r>
+        <w:t xml:space="preserve"> </w:t>
+      </w:r>
+      <w:proofErr w:type="spellStart"/>
+      <w:r>
+        <w:rPr>
+          <w:i/>
+          <w:iCs/>
+        </w:rPr>
+        <w:t>education.num</w:t>
+      </w:r>
+      <w:proofErr w:type="spellEnd"/>
+      <w:proofErr w:type="gramEnd"/>
       <w:r>
         <w:t xml:space="preserve">, </w:t>
       </w:r>
+      <w:proofErr w:type="spellStart"/>
       <w:r>
         <w:rPr>
           <w:i/>
@@ -6151,8 +7228,17 @@
         </w:rPr>
         <w:t>hours.per.week</w:t>
       </w:r>
-      <w:r>
-        <w:t xml:space="preserve"> we ran a ggpairs matrix to look for separation by Income and any dependencies.</w:t>
+      <w:proofErr w:type="spellEnd"/>
+      <w:r>
+        <w:t xml:space="preserve"> we ran a </w:t>
+      </w:r>
+      <w:proofErr w:type="spellStart"/>
+      <w:r>
+        <w:t>ggpairs</w:t>
+      </w:r>
+      <w:proofErr w:type="spellEnd"/>
+      <w:r>
+        <w:t xml:space="preserve"> matrix to look for separation by Income and any dependencies.</w:t>
       </w:r>
     </w:p>
     <w:p>
@@ -6216,8 +7302,17 @@
           <w:i/>
           <w:iCs/>
         </w:rPr>
-        <w:t xml:space="preserve"> vs fnlwgt</w:t>
-      </w:r>
+        <w:t xml:space="preserve"> vs </w:t>
+      </w:r>
+      <w:proofErr w:type="spellStart"/>
+      <w:r>
+        <w:rPr>
+          <w:i/>
+          <w:iCs/>
+        </w:rPr>
+        <w:t>fnlwgt</w:t>
+      </w:r>
+      <w:proofErr w:type="spellEnd"/>
       <w:r>
         <w:t>,</w:t>
       </w:r>
@@ -6240,6 +7335,7 @@
       <w:r>
         <w:t xml:space="preserve"> </w:t>
       </w:r>
+      <w:proofErr w:type="spellStart"/>
       <w:r>
         <w:rPr>
           <w:i/>
@@ -6247,6 +7343,7 @@
         </w:rPr>
         <w:t>education.num</w:t>
       </w:r>
+      <w:proofErr w:type="spellEnd"/>
       <w:r>
         <w:t xml:space="preserve">, </w:t>
       </w:r>
@@ -6255,7 +7352,16 @@
           <w:i/>
           <w:iCs/>
         </w:rPr>
-        <w:t>age vs h</w:t>
+        <w:t xml:space="preserve">age vs </w:t>
+      </w:r>
+      <w:proofErr w:type="spellStart"/>
+      <w:proofErr w:type="gramStart"/>
+      <w:r>
+        <w:rPr>
+          <w:i/>
+          <w:iCs/>
+        </w:rPr>
+        <w:t>h</w:t>
       </w:r>
       <w:r>
         <w:rPr>
@@ -6264,29 +7370,28 @@
         </w:rPr>
         <w:t>ours.perweek</w:t>
       </w:r>
+      <w:proofErr w:type="spellEnd"/>
+      <w:proofErr w:type="gramEnd"/>
       <w:r>
         <w:t xml:space="preserve"> as well as decent separation between </w:t>
       </w:r>
+      <w:proofErr w:type="spellStart"/>
       <w:r>
         <w:rPr>
           <w:i/>
           <w:iCs/>
         </w:rPr>
-        <w:t>fnlwgt vs education.num</w:t>
-      </w:r>
-      <w:r>
-        <w:t xml:space="preserve"> and </w:t>
-      </w:r>
+        <w:t>fnlwgt</w:t>
+      </w:r>
+      <w:proofErr w:type="spellEnd"/>
       <w:r>
         <w:rPr>
           <w:i/>
           <w:iCs/>
         </w:rPr>
-        <w:t>education.num vs hourse.per.week</w:t>
-      </w:r>
-      <w:r>
-        <w:t xml:space="preserve">.  Since </w:t>
-      </w:r>
+        <w:t xml:space="preserve"> vs </w:t>
+      </w:r>
+      <w:proofErr w:type="spellStart"/>
       <w:r>
         <w:rPr>
           <w:i/>
@@ -6294,6 +7399,47 @@
         </w:rPr>
         <w:t>education.num</w:t>
       </w:r>
+      <w:proofErr w:type="spellEnd"/>
+      <w:r>
+        <w:t xml:space="preserve"> and </w:t>
+      </w:r>
+      <w:proofErr w:type="spellStart"/>
+      <w:r>
+        <w:rPr>
+          <w:i/>
+          <w:iCs/>
+        </w:rPr>
+        <w:t>education.num</w:t>
+      </w:r>
+      <w:proofErr w:type="spellEnd"/>
+      <w:r>
+        <w:rPr>
+          <w:i/>
+          <w:iCs/>
+        </w:rPr>
+        <w:t xml:space="preserve"> vs </w:t>
+      </w:r>
+      <w:proofErr w:type="spellStart"/>
+      <w:r>
+        <w:rPr>
+          <w:i/>
+          <w:iCs/>
+        </w:rPr>
+        <w:t>hourse.per.week</w:t>
+      </w:r>
+      <w:proofErr w:type="spellEnd"/>
+      <w:r>
+        <w:t xml:space="preserve">.  Since </w:t>
+      </w:r>
+      <w:proofErr w:type="spellStart"/>
+      <w:r>
+        <w:rPr>
+          <w:i/>
+          <w:iCs/>
+        </w:rPr>
+        <w:t>education.num</w:t>
+      </w:r>
+      <w:proofErr w:type="spellEnd"/>
       <w:r>
         <w:t xml:space="preserve"> is really just a numerical representation of </w:t>
       </w:r>
@@ -6318,8 +7464,13 @@
         <w:lastRenderedPageBreak/>
         <w:t xml:space="preserve">We further confirmed this using a correlation matrix from both the stats and </w:t>
       </w:r>
-      <w:r>
-        <w:t>corpcor packages.</w:t>
+      <w:proofErr w:type="spellStart"/>
+      <w:r>
+        <w:t>corpcor</w:t>
+      </w:r>
+      <w:proofErr w:type="spellEnd"/>
+      <w:r>
+        <w:t xml:space="preserve"> packages.</w:t>
       </w:r>
     </w:p>
     <w:p>
@@ -6366,22 +7517,30 @@
     </w:p>
     <w:p>
       <w:r>
-        <w:t>We went ahead and performed PCA next to see what the R would tell us about the continuous variables and how many it thinks we need in our final model. The PCA results show only 2 are necessary so that is something to keep in mind in feature selection.</w:t>
+        <w:t>We went ahead and performed PCA next to see what the R would tell us about the continuous variables and how many it thinks we need in our final model. The PCA results show only 2 are necessary</w:t>
+      </w:r>
+      <w:r>
+        <w:t>, however this only explains about 60% of the variability,</w:t>
+      </w:r>
+      <w:r>
+        <w:t xml:space="preserve"> so that is something to keep in mind in feature selection.</w:t>
       </w:r>
     </w:p>
     <w:p>
       <w:pPr>
         <w:jc w:val="center"/>
       </w:pPr>
+    </w:p>
+    <w:p>
       <w:r>
         <w:rPr>
           <w:noProof/>
         </w:rPr>
         <w:drawing>
-          <wp:inline distT="0" distB="0" distL="0" distR="0" wp14:anchorId="2C17138A" wp14:editId="715547F2">
-            <wp:extent cx="5212080" cy="3713607"/>
-            <wp:effectExtent l="19050" t="19050" r="26670" b="20320"/>
-            <wp:docPr id="19" name="Picture 19"/>
+          <wp:inline distT="0" distB="0" distL="0" distR="0" wp14:anchorId="39F6835B" wp14:editId="7C0D242E">
+            <wp:extent cx="5836257" cy="3595551"/>
+            <wp:effectExtent l="0" t="0" r="6350" b="0"/>
+            <wp:docPr id="20" name="Picture 20" descr="Chart, line chart&#10;&#10;Description automatically generated"/>
             <wp:cNvGraphicFramePr>
               <a:graphicFrameLocks xmlns:a="http://schemas.openxmlformats.org/drawingml/2006/main" noChangeAspect="1"/>
             </wp:cNvGraphicFramePr>
@@ -6389,11 +7548,17 @@
               <a:graphicData uri="http://schemas.openxmlformats.org/drawingml/2006/picture">
                 <pic:pic xmlns:pic="http://schemas.openxmlformats.org/drawingml/2006/picture">
                   <pic:nvPicPr>
-                    <pic:cNvPr id="1" name=""/>
+                    <pic:cNvPr id="20" name="Picture 20" descr="Chart, line chart&#10;&#10;Description automatically generated"/>
                     <pic:cNvPicPr/>
                   </pic:nvPicPr>
                   <pic:blipFill>
-                    <a:blip r:embed="rId7"/>
+                    <a:blip r:embed="rId7">
+                      <a:extLst>
+                        <a:ext uri="{28A0092B-C50C-407E-A947-70E740481C1C}">
+                          <a14:useLocalDpi xmlns:a14="http://schemas.microsoft.com/office/drawing/2010/main" val="0"/>
+                        </a:ext>
+                      </a:extLst>
+                    </a:blip>
                     <a:stretch>
                       <a:fillRect/>
                     </a:stretch>
@@ -6401,16 +7566,11 @@
                   <pic:spPr>
                     <a:xfrm>
                       <a:off x="0" y="0"/>
-                      <a:ext cx="5212080" cy="3713607"/>
+                      <a:ext cx="5861454" cy="3611074"/>
                     </a:xfrm>
                     <a:prstGeom prst="rect">
                       <a:avLst/>
                     </a:prstGeom>
-                    <a:ln>
-                      <a:solidFill>
-                        <a:schemeClr val="accent1"/>
-                      </a:solidFill>
-                    </a:ln>
                   </pic:spPr>
                 </pic:pic>
               </a:graphicData>
@@ -6418,16 +7578,19 @@
           </wp:inline>
         </w:drawing>
       </w:r>
+      <w:r>
+        <w:br w:type="page"/>
+      </w:r>
     </w:p>
     <w:p>
-      <w:r>
-        <w:br w:type="page"/>
-      </w:r>
-    </w:p>
-    <w:p>
+      <w:proofErr w:type="gramStart"/>
       <w:r>
         <w:lastRenderedPageBreak/>
-        <w:t>Next we want to see if there is multicollinearity across the dataset</w:t>
+        <w:t>Next</w:t>
+      </w:r>
+      <w:proofErr w:type="gramEnd"/>
+      <w:r>
+        <w:t xml:space="preserve"> we want to see if there is multicollinearity across the dataset</w:t>
       </w:r>
       <w:r>
         <w:t xml:space="preserve"> using VIFs.</w:t>
@@ -6477,7 +7640,15 @@
     </w:p>
     <w:p>
       <w:r>
-        <w:t>Based on the GVIF^(1/2*Df) all being relatively small, even when compared to 5 or 10, we should be ok to model with all these variables to start, but curiosity points to whether a continuous variable and a categorical variable might be telling us the same thing, such as the education and education.num variables.</w:t>
+        <w:t xml:space="preserve">Based on the GVIF^(1/2*Df) all being relatively small, even when compared to 5 or 10, we should be ok to model with all these variables to start, but curiosity points to whether a continuous variable and a categorical variable might be telling us the same thing, such as the education and </w:t>
+      </w:r>
+      <w:proofErr w:type="spellStart"/>
+      <w:r>
+        <w:t>education.num</w:t>
+      </w:r>
+      <w:proofErr w:type="spellEnd"/>
+      <w:r>
+        <w:t xml:space="preserve"> variables.</w:t>
       </w:r>
     </w:p>
     <w:p/>
@@ -6621,12 +7792,21 @@
                 <w:color w:val="000000"/>
               </w:rPr>
             </w:pPr>
-            <w:r>
-              <w:rPr>
-                <w:rFonts w:ascii="Calibri" w:eastAsia="Times New Roman" w:hAnsi="Calibri" w:cs="Calibri"/>
-                <w:color w:val="000000"/>
-              </w:rPr>
-              <w:t>age.Min.</w:t>
+            <w:proofErr w:type="spellStart"/>
+            <w:r>
+              <w:rPr>
+                <w:rFonts w:ascii="Calibri" w:eastAsia="Times New Roman" w:hAnsi="Calibri" w:cs="Calibri"/>
+                <w:color w:val="000000"/>
+              </w:rPr>
+              <w:t>age.Min</w:t>
+            </w:r>
+            <w:proofErr w:type="spellEnd"/>
+            <w:r>
+              <w:rPr>
+                <w:rFonts w:ascii="Calibri" w:eastAsia="Times New Roman" w:hAnsi="Calibri" w:cs="Calibri"/>
+                <w:color w:val="000000"/>
+              </w:rPr>
+              <w:t>.</w:t>
             </w:r>
           </w:p>
         </w:tc>
@@ -6817,6 +7997,8 @@
                 <w:color w:val="000000"/>
               </w:rPr>
             </w:pPr>
+            <w:proofErr w:type="spellStart"/>
+            <w:proofErr w:type="gramStart"/>
             <w:r>
               <w:rPr>
                 <w:rFonts w:ascii="Calibri" w:eastAsia="Times New Roman" w:hAnsi="Calibri" w:cs="Calibri"/>
@@ -6824,6 +8006,8 @@
               </w:rPr>
               <w:t>age.Median</w:t>
             </w:r>
+            <w:proofErr w:type="spellEnd"/>
+            <w:proofErr w:type="gramEnd"/>
           </w:p>
         </w:tc>
         <w:tc>
@@ -6915,6 +8099,8 @@
                 <w:color w:val="000000"/>
               </w:rPr>
             </w:pPr>
+            <w:proofErr w:type="spellStart"/>
+            <w:proofErr w:type="gramStart"/>
             <w:r>
               <w:rPr>
                 <w:rFonts w:ascii="Calibri" w:eastAsia="Times New Roman" w:hAnsi="Calibri" w:cs="Calibri"/>
@@ -6922,6 +8108,8 @@
               </w:rPr>
               <w:t>age.Mean</w:t>
             </w:r>
+            <w:proofErr w:type="spellEnd"/>
+            <w:proofErr w:type="gramEnd"/>
           </w:p>
         </w:tc>
         <w:tc>
@@ -7111,12 +8299,21 @@
                 <w:color w:val="000000"/>
               </w:rPr>
             </w:pPr>
-            <w:r>
-              <w:rPr>
-                <w:rFonts w:ascii="Calibri" w:eastAsia="Times New Roman" w:hAnsi="Calibri" w:cs="Calibri"/>
-                <w:color w:val="000000"/>
-              </w:rPr>
-              <w:t>age.Max.</w:t>
+            <w:proofErr w:type="spellStart"/>
+            <w:r>
+              <w:rPr>
+                <w:rFonts w:ascii="Calibri" w:eastAsia="Times New Roman" w:hAnsi="Calibri" w:cs="Calibri"/>
+                <w:color w:val="000000"/>
+              </w:rPr>
+              <w:t>age.Max</w:t>
+            </w:r>
+            <w:proofErr w:type="spellEnd"/>
+            <w:r>
+              <w:rPr>
+                <w:rFonts w:ascii="Calibri" w:eastAsia="Times New Roman" w:hAnsi="Calibri" w:cs="Calibri"/>
+                <w:color w:val="000000"/>
+              </w:rPr>
+              <w:t>.</w:t>
             </w:r>
           </w:p>
         </w:tc>
@@ -7293,17 +8490,43 @@
     </w:p>
     <w:p/>
     <w:p>
+      <w:proofErr w:type="spellStart"/>
       <w:r>
         <w:lastRenderedPageBreak/>
-        <w:t>Fnlwgt is what the census from each country assumes is the total number of people meeting all the criteria is each row, it can be used a weighting metric as well, but for prediction we will need to explore how useful it really is when we get to testing</w:t>
-      </w:r>
-      <w:r>
-        <w:t xml:space="preserve"> via the glm statement, that returns a pvalue=0.0878 from a z-value with a coefficient 95% confidence interval(-4.55e-07, 3.05e-08) that crosses 0, we can safely not worry about this variable moving forward.</w:t>
+        <w:t>Fnlwgt</w:t>
+      </w:r>
+      <w:proofErr w:type="spellEnd"/>
+      <w:r>
+        <w:t xml:space="preserve"> is what the census from each country assumes is the total number of people meeting all the criteria is each row, it can be used a weighting metric as well, but for prediction we will need to explore how useful it really is when we get to testing</w:t>
+      </w:r>
+      <w:r>
+        <w:t xml:space="preserve"> via the </w:t>
+      </w:r>
+      <w:proofErr w:type="spellStart"/>
+      <w:r>
+        <w:t>glm</w:t>
+      </w:r>
+      <w:proofErr w:type="spellEnd"/>
+      <w:r>
+        <w:t xml:space="preserve"> statement, that returns a </w:t>
+      </w:r>
+      <w:proofErr w:type="spellStart"/>
+      <w:r>
+        <w:t>pvalue</w:t>
+      </w:r>
+      <w:proofErr w:type="spellEnd"/>
+      <w:r>
+        <w:t>=0.0878 from a z-value with a coefficient 95% confidence interval(-4.55e-07, 3.05e-08) that crosses 0, we can safely not worry about this variable moving forward.</w:t>
       </w:r>
     </w:p>
     <w:p>
-      <w:r>
-        <w:t xml:space="preserve">Workclass </w:t>
+      <w:proofErr w:type="spellStart"/>
+      <w:r>
+        <w:t>Workclass</w:t>
+      </w:r>
+      <w:proofErr w:type="spellEnd"/>
+      <w:r>
+        <w:t xml:space="preserve"> </w:t>
       </w:r>
       <w:r>
         <w:t xml:space="preserve">being reduced to just 5 levels from the original 9 shows that private has the most people with about 70% while unknown/ unpaid has the least. When we graph the </w:t>
@@ -7415,9 +8638,19 @@
     </w:p>
     <w:p/>
     <w:p>
-      <w:r>
-        <w:t>Next we look at Occupation, or a more specific label or category of what each subject does within their workclass</w:t>
-      </w:r>
+      <w:proofErr w:type="gramStart"/>
+      <w:r>
+        <w:t>Next</w:t>
+      </w:r>
+      <w:proofErr w:type="gramEnd"/>
+      <w:r>
+        <w:t xml:space="preserve"> we look at Occupation, or a more specific label or category of what each subject does within their </w:t>
+      </w:r>
+      <w:proofErr w:type="spellStart"/>
+      <w:r>
+        <w:t>workclass</w:t>
+      </w:r>
+      <w:proofErr w:type="spellEnd"/>
       <w:r>
         <w:t>, what may be interesting here is how different occupations are paid between working classes or industries.</w:t>
       </w:r>
@@ -7581,7 +8814,15 @@
     <w:p>
       <w:r>
         <w:lastRenderedPageBreak/>
-        <w:t>Reviewing education, the education and education.num are essentially telling us the same thing</w:t>
+        <w:t xml:space="preserve">Reviewing education, the education and </w:t>
+      </w:r>
+      <w:proofErr w:type="spellStart"/>
+      <w:r>
+        <w:t>education.num</w:t>
+      </w:r>
+      <w:proofErr w:type="spellEnd"/>
+      <w:r>
+        <w:t xml:space="preserve"> are essentially telling us the same thing</w:t>
       </w:r>
       <w:r>
         <w:t xml:space="preserve"> and we confirm that with both visuals and in a table</w:t>
@@ -7807,8 +9048,21 @@
     </w:p>
     <w:p/>
     <w:p>
-      <w:r>
-        <w:t>Marital.status and Relationship variables are just about telling us the same things as well, we can see from the graphs that married people have a higher propensity to each more than 50K.</w:t>
+      <w:proofErr w:type="spellStart"/>
+      <w:r>
+        <w:t>Marital.status</w:t>
+      </w:r>
+      <w:proofErr w:type="spellEnd"/>
+      <w:r>
+        <w:t xml:space="preserve"> and Relationship variables are just about telling us the same things as </w:t>
+      </w:r>
+      <w:proofErr w:type="gramStart"/>
+      <w:r>
+        <w:t>well,</w:t>
+      </w:r>
+      <w:proofErr w:type="gramEnd"/>
+      <w:r>
+        <w:t xml:space="preserve"> we can see from the graphs that married people have a higher propensity to each more than 50K.</w:t>
       </w:r>
     </w:p>
     <w:p>
@@ -7969,7 +9223,15 @@
         <w:t>In terms of Race, it appears that Asian-Pacific-Islander have the highest propensity to earn more</w:t>
       </w:r>
       <w:r>
-        <w:t xml:space="preserve"> while Amer-Indian-Eskimo have the lowest propensity.</w:t>
+        <w:t xml:space="preserve"> while Amer-</w:t>
+      </w:r>
+      <w:proofErr w:type="gramStart"/>
+      <w:r>
+        <w:t>Indian-Eskimo</w:t>
+      </w:r>
+      <w:proofErr w:type="gramEnd"/>
+      <w:r>
+        <w:t xml:space="preserve"> have the lowest propensity.</w:t>
       </w:r>
     </w:p>
     <w:p>
@@ -8028,7 +9290,15 @@
         <w:t xml:space="preserve">In terms of Native Country, </w:t>
       </w:r>
       <w:r>
-        <w:t>France has the highest proportion of people making over $50K, while Holand-Netherlands has the smallest.</w:t>
+        <w:t xml:space="preserve">France has the highest proportion of people making over $50K, while </w:t>
+      </w:r>
+      <w:proofErr w:type="spellStart"/>
+      <w:r>
+        <w:t>Holand</w:t>
+      </w:r>
+      <w:proofErr w:type="spellEnd"/>
+      <w:r>
+        <w:t>-Netherlands has the smallest.</w:t>
       </w:r>
     </w:p>
     <w:p>
@@ -8192,9 +9462,14 @@
       </w:r>
     </w:p>
     <w:p>
+      <w:proofErr w:type="spellStart"/>
       <w:r>
         <w:lastRenderedPageBreak/>
-        <w:t xml:space="preserve">Hours.per.week may be a good predictor as well since we can see some separation between </w:t>
+        <w:t>Hours.per.week</w:t>
+      </w:r>
+      <w:proofErr w:type="spellEnd"/>
+      <w:r>
+        <w:t xml:space="preserve"> may be a good predictor as well since we can see some separation between </w:t>
       </w:r>
       <w:r>
         <w:t>number of hours worked and whether or not the observation made over 50K. There appears to be a sweet spot in the graph as well.</w:t>
@@ -8290,14 +9565,46 @@
     </w:p>
     <w:p>
       <w:r>
-        <w:t xml:space="preserve">We start out our initial model building with LASSO using the glmnet package and the software determined the following variables are the most important in making predictions if someone makes more than $50K annually: </w:t>
+        <w:t xml:space="preserve">We start out our initial model building with LASSO using the </w:t>
+      </w:r>
+      <w:proofErr w:type="spellStart"/>
+      <w:r>
+        <w:t>glmnet</w:t>
+      </w:r>
+      <w:proofErr w:type="spellEnd"/>
+      <w:r>
+        <w:t xml:space="preserve"> package and the software determined the following variables are the most important in making predictions if someone makes more than $50K annually: </w:t>
       </w:r>
       <w:r>
         <w:rPr>
           <w:i/>
           <w:iCs/>
         </w:rPr>
-        <w:t>age, workclass, f</w:t>
+        <w:t xml:space="preserve">age, </w:t>
+      </w:r>
+      <w:proofErr w:type="spellStart"/>
+      <w:r>
+        <w:rPr>
+          <w:i/>
+          <w:iCs/>
+        </w:rPr>
+        <w:t>workclass</w:t>
+      </w:r>
+      <w:proofErr w:type="spellEnd"/>
+      <w:r>
+        <w:rPr>
+          <w:i/>
+          <w:iCs/>
+        </w:rPr>
+        <w:t xml:space="preserve">, </w:t>
+      </w:r>
+      <w:proofErr w:type="spellStart"/>
+      <w:r>
+        <w:rPr>
+          <w:i/>
+          <w:iCs/>
+        </w:rPr>
+        <w:t>f</w:t>
       </w:r>
       <w:r>
         <w:rPr>
@@ -8311,7 +9618,24 @@
           <w:i/>
           <w:iCs/>
         </w:rPr>
-        <w:t>wgt, education, marital</w:t>
+        <w:t>wgt</w:t>
+      </w:r>
+      <w:proofErr w:type="spellEnd"/>
+      <w:r>
+        <w:rPr>
+          <w:i/>
+          <w:iCs/>
+        </w:rPr>
+        <w:t xml:space="preserve">, education, </w:t>
+      </w:r>
+      <w:proofErr w:type="spellStart"/>
+      <w:proofErr w:type="gramStart"/>
+      <w:r>
+        <w:rPr>
+          <w:i/>
+          <w:iCs/>
+        </w:rPr>
+        <w:t>marital</w:t>
       </w:r>
       <w:r>
         <w:rPr>
@@ -8325,20 +9649,166 @@
           <w:i/>
           <w:iCs/>
         </w:rPr>
-        <w:t>status, occupation, relationship, race, hours.per.week, native.country, capgain, caploss</w:t>
-      </w:r>
+        <w:t>status</w:t>
+      </w:r>
+      <w:proofErr w:type="spellEnd"/>
+      <w:proofErr w:type="gramEnd"/>
+      <w:r>
+        <w:rPr>
+          <w:i/>
+          <w:iCs/>
+        </w:rPr>
+        <w:t xml:space="preserve">, occupation, relationship, race, </w:t>
+      </w:r>
+      <w:proofErr w:type="spellStart"/>
+      <w:r>
+        <w:rPr>
+          <w:i/>
+          <w:iCs/>
+        </w:rPr>
+        <w:t>hours.per.week</w:t>
+      </w:r>
+      <w:proofErr w:type="spellEnd"/>
+      <w:r>
+        <w:rPr>
+          <w:i/>
+          <w:iCs/>
+        </w:rPr>
+        <w:t xml:space="preserve">, </w:t>
+      </w:r>
+      <w:proofErr w:type="spellStart"/>
+      <w:r>
+        <w:rPr>
+          <w:i/>
+          <w:iCs/>
+        </w:rPr>
+        <w:t>native.country</w:t>
+      </w:r>
+      <w:proofErr w:type="spellEnd"/>
+      <w:r>
+        <w:rPr>
+          <w:i/>
+          <w:iCs/>
+        </w:rPr>
+        <w:t xml:space="preserve">, </w:t>
+      </w:r>
+      <w:proofErr w:type="spellStart"/>
+      <w:r>
+        <w:rPr>
+          <w:i/>
+          <w:iCs/>
+        </w:rPr>
+        <w:t>capgain</w:t>
+      </w:r>
+      <w:proofErr w:type="spellEnd"/>
+      <w:r>
+        <w:rPr>
+          <w:i/>
+          <w:iCs/>
+        </w:rPr>
+        <w:t xml:space="preserve">, </w:t>
+      </w:r>
+      <w:proofErr w:type="spellStart"/>
+      <w:r>
+        <w:rPr>
+          <w:i/>
+          <w:iCs/>
+        </w:rPr>
+        <w:t>caploss</w:t>
+      </w:r>
+      <w:proofErr w:type="spellEnd"/>
       <w:r>
         <w:t>.</w:t>
       </w:r>
     </w:p>
     <w:p>
       <w:r>
-        <w:t>Using stepwise and the StepAIC call  in R we show that age, workclass, flnwgt, education, marital.status, occupation, relationship, race, hours.per.week, native.country, capgain and caploss are all included in the model. Notice that both LASSO and Stepwise returned the same results in terms of which independent variables to use.</w:t>
+        <w:t xml:space="preserve">Using stepwise and the </w:t>
+      </w:r>
+      <w:proofErr w:type="spellStart"/>
+      <w:r>
+        <w:t>StepAIC</w:t>
+      </w:r>
+      <w:proofErr w:type="spellEnd"/>
+      <w:r>
+        <w:t xml:space="preserve"> </w:t>
+      </w:r>
+      <w:proofErr w:type="gramStart"/>
+      <w:r>
+        <w:t>call  in</w:t>
+      </w:r>
+      <w:proofErr w:type="gramEnd"/>
+      <w:r>
+        <w:t xml:space="preserve"> R we show that age, </w:t>
+      </w:r>
+      <w:proofErr w:type="spellStart"/>
+      <w:r>
+        <w:t>workclass</w:t>
+      </w:r>
+      <w:proofErr w:type="spellEnd"/>
+      <w:r>
+        <w:t xml:space="preserve">, </w:t>
+      </w:r>
+      <w:proofErr w:type="spellStart"/>
+      <w:r>
+        <w:t>flnwgt</w:t>
+      </w:r>
+      <w:proofErr w:type="spellEnd"/>
+      <w:r>
+        <w:t xml:space="preserve">, education, </w:t>
+      </w:r>
+      <w:proofErr w:type="spellStart"/>
+      <w:r>
+        <w:t>marital.status</w:t>
+      </w:r>
+      <w:proofErr w:type="spellEnd"/>
+      <w:r>
+        <w:t xml:space="preserve">, occupation, relationship, race, </w:t>
+      </w:r>
+      <w:proofErr w:type="spellStart"/>
+      <w:r>
+        <w:t>hours.per.week</w:t>
+      </w:r>
+      <w:proofErr w:type="spellEnd"/>
+      <w:r>
+        <w:t xml:space="preserve">, </w:t>
+      </w:r>
+      <w:proofErr w:type="spellStart"/>
+      <w:r>
+        <w:t>native.country</w:t>
+      </w:r>
+      <w:proofErr w:type="spellEnd"/>
+      <w:r>
+        <w:t xml:space="preserve">, </w:t>
+      </w:r>
+      <w:proofErr w:type="spellStart"/>
+      <w:r>
+        <w:t>capgain</w:t>
+      </w:r>
+      <w:proofErr w:type="spellEnd"/>
+      <w:r>
+        <w:t xml:space="preserve"> and </w:t>
+      </w:r>
+      <w:proofErr w:type="spellStart"/>
+      <w:r>
+        <w:t>caploss</w:t>
+      </w:r>
+      <w:proofErr w:type="spellEnd"/>
+      <w:r>
+        <w:t xml:space="preserve"> are all included in the model. Notice that both LASSO and Stepwise returned the same results in terms of which independent variables to use.</w:t>
       </w:r>
     </w:p>
     <w:p>
       <w:r>
-        <w:t xml:space="preserve">When we check the residuals from the LASSO glm we find there are </w:t>
+        <w:t xml:space="preserve">When we check the residuals from the LASSO </w:t>
+      </w:r>
+      <w:proofErr w:type="spellStart"/>
+      <w:r>
+        <w:t>glm</w:t>
+      </w:r>
+      <w:proofErr w:type="spellEnd"/>
+      <w:r>
+        <w:t xml:space="preserve"> we find there are </w:t>
       </w:r>
     </w:p>
     <w:p/>

</xml_diff>